<commit_message>
intro update, readme.docx generate
</commit_message>
<xml_diff>
--- a/MSDS749 Project_Team 4_Blockchain Analysis v5.docx
+++ b/MSDS749 Project_Team 4_Blockchain Analysis v5.docx
@@ -284,7 +284,7 @@
           <w:sz w:val="56"/>
           <w:szCs w:val="56"/>
         </w:rPr>
-        <w:t>T</w:t>
+        <w:t>B</w:t>
       </w:r>
     </w:p>
     <w:p>
@@ -293,186 +293,660 @@
         <w:ind w:firstLine="0"/>
       </w:pPr>
       <w:r>
-        <w:rPr>
-          <w:smallCaps/>
-        </w:rPr>
-        <w:t>HIS</w:t>
+        <w:t xml:space="preserve">lockchain is, at its heart, simply an immutable transaction log, often referred to as a [digital ledger][1], which employs cryptographic hashing techniques in a distributed fashion to create a one-way transaction register which memorializes the characteristics of an interactions between parties and secures those actions with completed proofs of work and a distributed, decentralized, and public log.  It was originally designed </w:t>
+      </w:r>
+      <w:proofErr w:type="gramStart"/>
+      <w:r>
+        <w:t>as a means to</w:t>
+      </w:r>
+      <w:proofErr w:type="gramEnd"/>
+      <w:r>
+        <w:t xml:space="preserve"> facilitate commerce on the Internet without the need for a trusted intermediary such as a bank overseeing and injecting itself into transactions.  Blockchain, due to its versatility and security, has been leveraged into a whole host of other applications for which trust, privacy, and security are necessities.</w:t>
+      </w:r>
+    </w:p>
+    <w:p>
+      <w:pPr>
+        <w:pStyle w:val="Text"/>
+      </w:pPr>
+    </w:p>
+    <w:p>
+      <w:pPr>
+        <w:pStyle w:val="Text"/>
+      </w:pPr>
+      <w:r>
+        <w:t xml:space="preserve">A Blockchain transaction starts with an owner of a digital coin wishing to spend that coin on something else. That owner's equity stake in digital coins is recorded as a transaction in a block secured with his public key, a hash, and the private key of the person he bought his equity stake from.  When the owner wants to spend his coin, he transfers the coin by digitally signing a hash of the previous transaction with his private key and the public key of the next owner and adding these to the end of the coin. The payee can then verify the signatures to verify the chain of ownership. These one-way cryptographic hashes are computationally impractical to </w:t>
+      </w:r>
+      <w:proofErr w:type="gramStart"/>
+      <w:r>
+        <w:t>reverse,</w:t>
+      </w:r>
+      <w:proofErr w:type="gramEnd"/>
+      <w:r>
+        <w:t xml:space="preserve"> thus this interaction secures the ownership chain; however, it doesn't provide a means to prevent a bad actor from duplicating (double spending) or reversing a transaction.  </w:t>
+      </w:r>
+    </w:p>
+    <w:p>
+      <w:pPr>
+        <w:pStyle w:val="Text"/>
+      </w:pPr>
+    </w:p>
+    <w:p>
+      <w:pPr>
+        <w:pStyle w:val="Text"/>
+      </w:pPr>
+      <w:r>
+        <w:t xml:space="preserve">The traditional means of ensuring the authenticity of a </w:t>
+      </w:r>
+      <w:proofErr w:type="gramStart"/>
+      <w:r>
+        <w:t>one way</w:t>
+      </w:r>
+      <w:proofErr w:type="gramEnd"/>
+      <w:r>
+        <w:t xml:space="preserve"> transactions is to use a trusted third party such as a bank or some governing body overseeing the transaction.  While this works, it relies on the goodness of the intermediary and a measure of blind faith.  Unfortunately, the intermediary institution might have other loyalties, rogue employees, or an entitlement mentality. </w:t>
+      </w:r>
+      <w:r>
+        <w:t>Thus</w:t>
+      </w:r>
+      <w:r>
+        <w:t>,</w:t>
+      </w:r>
+      <w:r>
+        <w:t xml:space="preserve"> this uncertainty manifests itself as an increase in the cost of performing a transaction. It also and has an inherent and an unfortunate but accepted level of grift and risk.</w:t>
+      </w:r>
+    </w:p>
+    <w:p>
+      <w:pPr>
+        <w:pStyle w:val="Text"/>
+      </w:pPr>
+    </w:p>
+    <w:p>
+      <w:pPr>
+        <w:pStyle w:val="Text"/>
+      </w:pPr>
+      <w:r>
+        <w:t>To get around the need for a central authority, the author(s) of Bitcoin, the first Blockchain technology, employ a proof of work concept in which nodes calculate a difficult secure hash from the previous block's hash, a nonce, and a collection of recent transactions. Every new transaction added to a chain of other transactions each of which are inextricably linked to the block that was added before it in the list.  To modify a past block, an attacker would have to redo the proof-of-work of the block and all blocks after it and then catch up with and surpass the work of the honest nodes.</w:t>
+      </w:r>
+      <w:r>
+        <w:t>[17]</w:t>
+      </w:r>
+      <w:r>
+        <w:t xml:space="preserve">  </w:t>
+      </w:r>
+    </w:p>
+    <w:p>
+      <w:pPr>
+        <w:pStyle w:val="Text"/>
+      </w:pPr>
+    </w:p>
+    <w:p>
+      <w:pPr>
+        <w:pStyle w:val="Text"/>
+        <w:ind w:firstLine="0"/>
+      </w:pPr>
+      <w:r>
+        <w:t>This paper will explore the distributed ledger technology known as Blockchain. In this paper we will cover what Blockchain is, the theories and technologies behind Blockchain, its strengths and shortcomings, as well as its current and possible future uses. We will explain the different types of [Blockchains][3] (public, private, and federated), and the pros and cons of each. This paper will conclude with a description of an emerging application of Blockchain, [</w:t>
+      </w:r>
+      <w:proofErr w:type="spellStart"/>
+      <w:r>
+        <w:t>BigchainDB</w:t>
+      </w:r>
+      <w:proofErr w:type="spellEnd"/>
+      <w:r>
+        <w:t>][16],</w:t>
       </w:r>
       <w:r>
         <w:t xml:space="preserve"> </w:t>
       </w:r>
       <w:r>
-        <w:t xml:space="preserve">paper will </w:t>
-      </w:r>
-      <w:r>
-        <w:t xml:space="preserve">explore the </w:t>
-      </w:r>
-      <w:r>
-        <w:t xml:space="preserve">distributed ledger technology known as </w:t>
-      </w:r>
-      <w:r>
-        <w:t>Blockchain</w:t>
-      </w:r>
-      <w:r>
-        <w:t xml:space="preserve">. In this paper we will cover what </w:t>
-      </w:r>
-      <w:r>
-        <w:t>Blockchain</w:t>
-      </w:r>
-      <w:r>
-        <w:t xml:space="preserve"> is, the theories and technologies behind </w:t>
-      </w:r>
-      <w:r>
-        <w:t>Blockchain</w:t>
-      </w:r>
-      <w:r>
-        <w:t xml:space="preserve">, </w:t>
-      </w:r>
-      <w:r>
-        <w:t xml:space="preserve">its strengths and shortcomings, </w:t>
-      </w:r>
-      <w:r>
-        <w:t>as well as its current and possible future uses.</w:t>
+        <w:t>which is a NoSQL database augmented with the core strengths of Blockchain, its decentralized nature and its immutability.</w:t>
       </w:r>
       <w:r>
         <w:t xml:space="preserve"> </w:t>
       </w:r>
-      <w:r>
-        <w:t xml:space="preserve">We will explain the different types of </w:t>
-      </w:r>
-      <w:r>
-        <w:t>Blockchain</w:t>
-      </w:r>
-      <w:r>
-        <w:t xml:space="preserve">s (public, private, and </w:t>
-      </w:r>
-      <w:r>
-        <w:t>Federated</w:t>
-      </w:r>
-      <w:r>
-        <w:t xml:space="preserve">), and the pros and cons of each. We will end the paper with a sample demonstration of a simple </w:t>
-      </w:r>
-      <w:r>
-        <w:t>Blockchain</w:t>
-      </w:r>
-      <w:r>
-        <w:t xml:space="preserve"> we created using </w:t>
+    </w:p>
+    <w:p>
+      <w:pPr>
+        <w:pStyle w:val="Heading1"/>
+      </w:pPr>
+      <w:r>
+        <w:t>Related Work</w:t>
+      </w:r>
+    </w:p>
+    <w:p>
+      <w:pPr>
+        <w:pStyle w:val="Heading2"/>
+      </w:pPr>
+      <w:r>
+        <w:t>Early Cryptography</w:t>
+      </w:r>
+    </w:p>
+    <w:p>
+      <w:pPr>
+        <w:pStyle w:val="Text"/>
+        <w:ind w:firstLine="0"/>
+      </w:pPr>
+      <w:r>
+        <w:t>Until about the 1970s, cryptography was mainly the purview of state actors. However, in the 70s, two publications brought cryptography into the public eye the US Government's DES,</w:t>
+      </w:r>
+      <w:r>
+        <w:t xml:space="preserve"> </w:t>
+      </w:r>
+      <w:r>
+        <w:t xml:space="preserve">the </w:t>
+      </w:r>
+      <w:r>
+        <w:lastRenderedPageBreak/>
+        <w:t xml:space="preserve">Data Encryption Standard, and [Whitfield Diffie &amp; Martin </w:t>
       </w:r>
       <w:proofErr w:type="spellStart"/>
       <w:r>
-        <w:t>BigChain</w:t>
+        <w:t>Hellmanand's</w:t>
       </w:r>
       <w:proofErr w:type="spellEnd"/>
       <w:r>
-        <w:t xml:space="preserve"> DB</w:t>
-      </w:r>
-      <w:r>
-        <w:t xml:space="preserve">, using visuals to walk through the process step-by-step so the reader leaves with a thorough understanding of how </w:t>
-      </w:r>
-      <w:r>
-        <w:t>Blockchain</w:t>
-      </w:r>
-      <w:r>
-        <w:t xml:space="preserve"> works.</w:t>
-      </w:r>
-    </w:p>
-    <w:p>
-      <w:pPr>
-        <w:pStyle w:val="Text"/>
-        <w:ind w:firstLine="0"/>
-      </w:pPr>
-      <w:r>
-        <w:tab/>
-      </w:r>
-      <w:r>
-        <w:t xml:space="preserve">In this paper we will explain that Blockchain is, at its heart, simply a system that tracks a history of events called a [digital </w:t>
+        <w:t xml:space="preserve"> publication on public key cryptography][6].</w:t>
+      </w:r>
+    </w:p>
+    <w:p>
+      <w:pPr>
+        <w:pStyle w:val="Text"/>
+      </w:pPr>
+    </w:p>
+    <w:p>
+      <w:pPr>
+        <w:pStyle w:val="Heading2"/>
+      </w:pPr>
+      <w:r>
+        <w:t>DES</w:t>
+      </w:r>
+    </w:p>
+    <w:p>
+      <w:pPr>
+        <w:pStyle w:val="Text"/>
+      </w:pPr>
+      <w:r>
+        <w:t xml:space="preserve">The Data Encryption Standard is a symmetric-key, block cipher algorithm for the electronic data encryption first developed at IBM, and then submitted as a candidate in </w:t>
+      </w:r>
+      <w:proofErr w:type="spellStart"/>
+      <w:r>
+        <w:t>a</w:t>
+      </w:r>
+      <w:proofErr w:type="spellEnd"/>
+      <w:r>
+        <w:t xml:space="preserve"> invitational study to the National Bureau of Standards, now the national Institute of Standards and Technology, following the agency's invitation to help define a government wide standard encryption algorithm for the protection of sensitive, but unclassified electronic government data.[7] IBM's initial submission was modified to use S-blocks and to decrease the number of bits used for the key as suggested by the National Security Agency before final ratification of the standard.  The final design was a symmetric key, 56-bit, block encryption algorithm using S-block, or substitution blocks.[8]</w:t>
+      </w:r>
+    </w:p>
+    <w:p>
+      <w:pPr>
+        <w:pStyle w:val="Text"/>
+      </w:pPr>
+      <w:r>
+        <w:t xml:space="preserve">  </w:t>
+      </w:r>
+    </w:p>
+    <w:p>
+      <w:pPr>
+        <w:pStyle w:val="Text"/>
+      </w:pPr>
+      <w:r>
+        <w:t>Symmetric-key or shared-key algorithms like DES are cryptographic algorithms the use the same or very mildly transformed keys for both encryption decryption of data. The keys enable the possibility of a secure communication link between 2 or more parties. The requirement of this type of secure channel is that all parties to the communication need to know the secret keys.  This fact represents the main drawback to symmetric key algorithms as the number of communicating parties increases it becomes exceedingly more complex to engineer a secure means of transferring the secret keys before the encrypted communication using the keys can begin.</w:t>
+      </w:r>
+    </w:p>
+    <w:p>
+      <w:pPr>
+        <w:pStyle w:val="Text"/>
+      </w:pPr>
+      <w:r>
+        <w:t xml:space="preserve">  </w:t>
+      </w:r>
+    </w:p>
+    <w:p>
+      <w:pPr>
+        <w:pStyle w:val="Text"/>
+      </w:pPr>
+      <w:r>
+        <w:t xml:space="preserve">Block ciphers, like DES, are cryptographic algorithms which deterministically encrypt fixed length groups of bits. In a typical block cipher implementation data is split into equal size blocks which are then transformed with a secret key seeding a mathematical transformation. However, since each block is deterministic and unwavering, block ciphers are susceptible to an exploit called differential cryptanalysis in which output blocks are scanned for evidence of non-random behavior caused by some repeating value in the plaintext, and that information is used to reverse engineer the encryption keys.  </w:t>
+      </w:r>
+    </w:p>
+    <w:p>
+      <w:pPr>
+        <w:pStyle w:val="Text"/>
+      </w:pPr>
+      <w:r>
+        <w:t xml:space="preserve">  </w:t>
+      </w:r>
+    </w:p>
+    <w:p>
+      <w:pPr>
+        <w:pStyle w:val="Text"/>
+      </w:pPr>
+      <w:r>
+        <w:t xml:space="preserve">Substitution blocks, at the time a new feature in cryptography are a cryptographic algorithm in which an input of n bits </w:t>
       </w:r>
       <w:proofErr w:type="gramStart"/>
       <w:r>
-        <w:t>ledger][</w:t>
+        <w:t>are</w:t>
       </w:r>
       <w:proofErr w:type="gramEnd"/>
       <w:r>
-        <w:t>1]. We will define terms such as Blocks, the Blockchain Distributed Database, Block Time, and the Blockchain Community. We will examine, in detail, how every event knows a unique identifier of the event that came before it, and when the event is approved by the Blockchain Community the event is given a timestamp and added to its chain. When an event is added to a chain, ever</w:t>
-      </w:r>
-      <w:r>
-        <w:t>y</w:t>
-      </w:r>
-      <w:r>
-        <w:t xml:space="preserve"> user that is part of the Blockchain Community adds that event to their copy of that chain simultaneously, which creates the [Blockchain Distributed </w:t>
+        <w:t xml:space="preserve"> transformed into an output of m bits, and where n and m are not necessarily alike. DES incorporated the first widely used implementation of substitution blocks in its 6x4 s-blocks in which 6 input bits were transformed to 4 output bits. S-blocks serve to obfuscate the deterministic regularities arising from simple block ciphers thus making them more resistant to differential cryptanalysis.</w:t>
+      </w:r>
+    </w:p>
+    <w:p>
+      <w:pPr>
+        <w:pStyle w:val="Text"/>
+      </w:pPr>
+    </w:p>
+    <w:p>
+      <w:pPr>
+        <w:pStyle w:val="Heading2"/>
+      </w:pPr>
+      <w:r>
+        <w:t>### Early DES Opposition</w:t>
+      </w:r>
+    </w:p>
+    <w:p>
+      <w:pPr>
+        <w:pStyle w:val="Text"/>
+      </w:pPr>
+    </w:p>
+    <w:p>
+      <w:pPr>
+        <w:pStyle w:val="Text"/>
+      </w:pPr>
+      <w:r>
+        <w:t xml:space="preserve">During the DES public comment period, parts of the proposed standard were deemed classified, and thus could not </w:t>
+      </w:r>
+      <w:r>
+        <w:t>be vetted by researchers in the field. Also, it was made known that the NIST enlisted the help of the NSA in modifying the initial IBM proposal, and that made people a little bit wary.</w:t>
+      </w:r>
+    </w:p>
+    <w:p>
+      <w:pPr>
+        <w:pStyle w:val="Text"/>
+      </w:pPr>
+    </w:p>
+    <w:p>
+      <w:pPr>
+        <w:pStyle w:val="Text"/>
+      </w:pPr>
+      <w:r>
+        <w:t xml:space="preserve">Due to the partially classified nature of the publication, the involvement of the NSA, and the introduction of heretofore unknown feature in the design called S-boxes, the initial specification was immediately met with wide skepticism in the academic realm.  Whitefield Diffie and Martin Hellman, prominent cryptography researchers at Stanford University, panned the standard in an "Exhaustive Cryptanalysis of the NBS Data Encryption Standard" [11]. Primarily their concern was that the 56-bit key proposed by the standard was too short to be secure.  </w:t>
+      </w:r>
+    </w:p>
+    <w:p>
+      <w:pPr>
+        <w:pStyle w:val="Text"/>
+      </w:pPr>
+    </w:p>
+    <w:p>
+      <w:pPr>
+        <w:pStyle w:val="Text"/>
+      </w:pPr>
+      <w:r>
+        <w:t>There was also public skepticism that the classified implementation of the S-boxes, now known as substitution boxes, in the design represented some sort of backdoor introduced by the NSA to allow it to decrypt secure communications.  It wasn't until years later when S-boxes were rediscovered, that it was determined that the inclusion of S-boxes in the DES standard made it more secure against differential cryptanalysis.</w:t>
+      </w:r>
+    </w:p>
+    <w:p>
+      <w:pPr>
+        <w:pStyle w:val="Text"/>
+      </w:pPr>
+    </w:p>
+    <w:p>
+      <w:pPr>
+        <w:pStyle w:val="Text"/>
+      </w:pPr>
+      <w:r>
+        <w:t>However, the NSA did push for a reduction of the key size from the originally proposed 64bits to 48bits.  IBM pushed back and the IBM and the NSA eventually compromised on a 56-bit key.  However, this weakened the standard so much, according to Diffie and Hellman, that state actors and other organizations with deep pockets could theoretically build a computer to crack DES encryption through brute force.  In Diffie and Hellman's early public shaming of DES they made this point in their opening introduction. [4]</w:t>
+      </w:r>
+    </w:p>
+    <w:p>
+      <w:pPr>
+        <w:pStyle w:val="Text"/>
+      </w:pPr>
+    </w:p>
+    <w:p>
+      <w:pPr>
+        <w:pStyle w:val="Text"/>
+      </w:pPr>
+      <w:r>
+        <w:t xml:space="preserve">Fittingly, in 1998, the Electronic Frontier Foundation built a $200,000 machine, well within the financial means of companies and especially governments, that cracked DES in a few days. The project was headed by John Gilmore, a founder of the Cypherpunk movement and a cryptographic academic and activist. The goal of the project was to demonstrate that DES was </w:t>
+      </w:r>
+      <w:r>
+        <w:t>insecure,</w:t>
+      </w:r>
+      <w:r>
+        <w:t xml:space="preserve"> and that the US government had been telling deliberate lies about the security of DES for some time. [5]</w:t>
+      </w:r>
+    </w:p>
+    <w:p>
+      <w:pPr>
+        <w:pStyle w:val="Text"/>
+      </w:pPr>
+    </w:p>
+    <w:p>
+      <w:pPr>
+        <w:pStyle w:val="Heading2"/>
+      </w:pPr>
+      <w:r>
+        <w:t>Public Key Cryptography</w:t>
+      </w:r>
+    </w:p>
+    <w:p>
+      <w:pPr>
+        <w:pStyle w:val="Text"/>
+      </w:pPr>
+    </w:p>
+    <w:p>
+      <w:pPr>
+        <w:pStyle w:val="Text"/>
+      </w:pPr>
+      <w:r>
+        <w:t xml:space="preserve">Diffie and Hellman and went on to advocate for an asymmetric encryption algorithm with greater complexity of the 56-bit DES and the ability to agree upon a shared key over an unsecure channel.  This process became known as public key encryption and they went on to eventually patent this concept with Ralph C. Merkle in 1977.  The Diffie-Hellman Key exchange protocol is what is can become to be named. [11,12]  </w:t>
+      </w:r>
+    </w:p>
+    <w:p>
+      <w:pPr>
+        <w:pStyle w:val="Text"/>
+      </w:pPr>
+    </w:p>
+    <w:p>
+      <w:pPr>
+        <w:pStyle w:val="Text"/>
+      </w:pPr>
+      <w:r>
+        <w:t xml:space="preserve">Interestingly though, the concept was </w:t>
       </w:r>
       <w:proofErr w:type="gramStart"/>
       <w:r>
-        <w:t>Database][</w:t>
+        <w:t>actually conceptualized</w:t>
       </w:r>
       <w:proofErr w:type="gramEnd"/>
       <w:r>
-        <w:t>2]. This helps prevent tampering with the events in a chain, since an attacker would need to edit every chain from every user in the Blockchain Community for a change to be accepted, which means the attacker would need access to the private databases of everyone in the Blockchain Community. By this use of the Blockchain Distributed Database, Blockchain ensures trust in the history of its transactions and makes it an attractive fit for any process that values a [trusted history</w:t>
+        <w:t xml:space="preserve"> and secretly described in a now unclassified paper by James H. Ellis, Clifford Cocks, and Malcolm J. </w:t>
+      </w:r>
+      <w:r>
+        <w:lastRenderedPageBreak/>
+        <w:t>Williamson of GCHQ, the British signals intelligence agency, 7 years earlier in 1969. [13]</w:t>
+      </w:r>
+    </w:p>
+    <w:p>
+      <w:pPr>
+        <w:pStyle w:val="Text"/>
+      </w:pPr>
+      <w:r>
+        <w:t xml:space="preserve">  </w:t>
+      </w:r>
+    </w:p>
+    <w:p>
+      <w:pPr>
+        <w:pStyle w:val="Text"/>
+      </w:pPr>
+      <w:r>
+        <w:t>The private key must remain secure, but the public key can be widely disseminated without fear that the encrypted data will be compromised. The security of this cryptographic system is hinged on the sheer complexity and time it would take to factor the product of the two very large prime keys with current technology.</w:t>
+      </w:r>
+    </w:p>
+    <w:p>
+      <w:pPr>
+        <w:pStyle w:val="Text"/>
+      </w:pPr>
+    </w:p>
+    <w:p>
+      <w:pPr>
+        <w:pStyle w:val="Heading2"/>
+      </w:pPr>
+      <w:r>
+        <w:t>Cipher Punks</w:t>
+      </w:r>
+    </w:p>
+    <w:p>
+      <w:pPr>
+        <w:pStyle w:val="Text"/>
+      </w:pPr>
+      <w:r>
+        <w:t xml:space="preserve">Blockchain technology grew out of the tenants of a group of </w:t>
       </w:r>
       <w:proofErr w:type="gramStart"/>
       <w:r>
+        <w:t>high tech</w:t>
+      </w:r>
+      <w:proofErr w:type="gramEnd"/>
+      <w:r>
+        <w:t xml:space="preserve"> privacy enthusiasts calling themselves Cypherpunks. The term Cypherpunk is a compound word combining root words *cypher* </w:t>
+      </w:r>
+      <w:proofErr w:type="gramStart"/>
+      <w:r>
+        <w:t>or  *</w:t>
+      </w:r>
+      <w:proofErr w:type="gramEnd"/>
+      <w:r>
+        <w:t>cipher*, a coded message, and *punk*, in this instance referencing a member of a rebellious counterculture group advocating the widespread use of cryptography as a means to social and political change.</w:t>
+      </w:r>
+    </w:p>
+    <w:p>
+      <w:pPr>
+        <w:pStyle w:val="Text"/>
+      </w:pPr>
+      <w:r>
+        <w:t xml:space="preserve">  </w:t>
+      </w:r>
+    </w:p>
+    <w:p>
+      <w:pPr>
+        <w:pStyle w:val="Text"/>
+      </w:pPr>
+      <w:r>
+        <w:t>The Cypherpunk movement traces its roots to the early days of public key cryptography.  With the initial academic uproar surrounding the distrust of the NSA's involvement in the manipulation of DES, and the secrecy in which the implementation of the algorithm was shrouded in, there began the seeds of dissent and the onus for the beginnings of the Cypherpunk movement.  The eerily prescient early focus of the small, mostly online group was on discussing individual privacy in a digital world, government monitoring, and central authority control of information, all issues which are in national conversation today.</w:t>
+      </w:r>
+    </w:p>
+    <w:p>
+      <w:pPr>
+        <w:pStyle w:val="Text"/>
+      </w:pPr>
+      <w:r>
+        <w:t xml:space="preserve">  </w:t>
+      </w:r>
+    </w:p>
+    <w:p>
+      <w:pPr>
+        <w:pStyle w:val="Text"/>
+      </w:pPr>
+      <w:r>
+        <w:t>The Cypherpunk group started out in the as in informal meetup between tech minded individuals with scofflaw tendencies founded by Eric Hughes, Tim May, and John Gilmore.  These three together with 20 of their friends began meeting regularly in the offices of John Gilmore's company,</w:t>
+      </w:r>
+      <w:r>
+        <w:t xml:space="preserve"> </w:t>
+      </w:r>
+      <w:r>
+        <w:t xml:space="preserve">Cygnus, a stalwart of the burgeoning open source community, in the early 1990s.  </w:t>
+      </w:r>
+    </w:p>
+    <w:p>
+      <w:pPr>
+        <w:pStyle w:val="Text"/>
+      </w:pPr>
+      <w:r>
+        <w:t xml:space="preserve">  </w:t>
+      </w:r>
+    </w:p>
+    <w:p>
+      <w:pPr>
+        <w:pStyle w:val="Text"/>
+      </w:pPr>
+      <w:r>
+        <w:t>Their meetup shortly morphed into a mailing list to broaden its appeal and to attract likeminded individuals from around the world.</w:t>
+      </w:r>
+    </w:p>
+    <w:p>
+      <w:pPr>
+        <w:pStyle w:val="Text"/>
+      </w:pPr>
+    </w:p>
+    <w:p>
+      <w:pPr>
+        <w:pStyle w:val="Text"/>
+      </w:pPr>
+      <w:r>
+        <w:t>One of their primary concern was that of governments and large powerful corporate entities capturing information, as John Gilmore described the problem in a speech at the first ACM conference on Computers in March 1991,</w:t>
+      </w:r>
+    </w:p>
+    <w:p>
+      <w:pPr>
+        <w:pStyle w:val="Text"/>
+      </w:pPr>
+      <w:r>
+        <w:t xml:space="preserve">  </w:t>
+      </w:r>
+    </w:p>
+    <w:p>
+      <w:pPr>
+        <w:pStyle w:val="Text"/>
+      </w:pPr>
+      <w:r>
+        <w:t xml:space="preserve">  "In most of Europe, phone companies don't record the phone numbers when you call, and they don't show up on your bill. They only tick off the charges on a meter. Now, I was told that this is partly because the Nazis used the call records that they used to have, to track and identify the opposition after taking over those countries in World War II. They don't keep those records anymore." [9]</w:t>
+      </w:r>
+    </w:p>
+    <w:p>
+      <w:pPr>
+        <w:pStyle w:val="Text"/>
+      </w:pPr>
+      <w:r>
+        <w:t xml:space="preserve">  </w:t>
+      </w:r>
+    </w:p>
+    <w:p>
+      <w:pPr>
+        <w:pStyle w:val="Text"/>
+      </w:pPr>
+      <w:r>
+        <w:t>The mailing list's topics and tenor favored privacy in communications, self-revelation, financial privacy, anonymity, and pseudonyms.  It also derided and actively opposed government data collection, forced self-revelation, and censorship. It is notable that an early and very active, member of the Cypherpunk mailing list was Julian Assange of Wikileaks. [15]</w:t>
+      </w:r>
+    </w:p>
+    <w:p>
+      <w:pPr>
+        <w:pStyle w:val="Text"/>
+      </w:pPr>
+      <w:r>
+        <w:t xml:space="preserve">  </w:t>
+      </w:r>
+    </w:p>
+    <w:p>
+      <w:pPr>
+        <w:pStyle w:val="Text"/>
+      </w:pPr>
+      <w:r>
+        <w:t xml:space="preserve">Privacy in communication was a primary concern of the movement, but equally important to the movement were discussions around financial privacy, as Eric Hughes, one of the founders, puts it in his </w:t>
+      </w:r>
+      <w:r>
+        <w:rPr>
+          <w:rFonts w:ascii="Tahoma" w:hAnsi="Tahoma" w:cs="Tahoma"/>
+        </w:rPr>
+        <w:t>“</w:t>
+      </w:r>
+      <w:r>
+        <w:t>Cypherpunk Manifesto</w:t>
+      </w:r>
+      <w:r>
+        <w:rPr>
+          <w:rFonts w:ascii="Tahoma" w:hAnsi="Tahoma" w:cs="Tahoma"/>
+        </w:rPr>
+        <w:t>”</w:t>
+      </w:r>
+      <w:r>
+        <w:t>,</w:t>
+      </w:r>
+    </w:p>
+    <w:p>
+      <w:pPr>
+        <w:pStyle w:val="Text"/>
+      </w:pPr>
+      <w:r>
+        <w:t xml:space="preserve">  </w:t>
+      </w:r>
+    </w:p>
+    <w:p>
+      <w:pPr>
+        <w:pStyle w:val="Text"/>
+      </w:pPr>
+      <w:r>
+        <w:t xml:space="preserve">  "When I purchase a magazine at a store and hand cash to the clerk, there is no need to know who I am. When I ask my electronic mail provider to send and receive messages, my provider need not know to whom I am speaking or what I am saying or what others are saying to me; my provider only need know how to get the message there and how much I owe them in fees. When my identity is revealed by the underlying mechanism of the transaction, I have no privacy. I cannot here selectively reveal myself; I must always reveal myself." [10]</w:t>
+      </w:r>
+    </w:p>
+    <w:p>
+      <w:pPr>
+        <w:pStyle w:val="Text"/>
+      </w:pPr>
+    </w:p>
+    <w:p>
+      <w:pPr>
+        <w:pStyle w:val="Heading2"/>
+      </w:pPr>
+      <w:r>
+        <w:t>Bitcoin</w:t>
+      </w:r>
+    </w:p>
+    <w:p>
+      <w:pPr>
+        <w:pStyle w:val="Text"/>
+      </w:pPr>
+      <w:bookmarkStart w:id="1" w:name="_GoBack"/>
+      <w:bookmarkEnd w:id="1"/>
+      <w:r>
+        <w:t>From this primordial stew of technologist, university researchers, cryptographers, a love of privacy in communication and in financial transactions, and a general mistrust of central authorities an anonymous,</w:t>
+      </w:r>
+      <w:r>
+        <w:t xml:space="preserve"> </w:t>
+      </w:r>
+      <w:r>
+        <w:t>short (9 pages), but groundbreaking paper, was mailed to the Cypherpunk mailing list in 2008[4] by Satoshi Nakamoto, fittingly an alias, describing an electronic currency,</w:t>
+      </w:r>
+      <w:r>
+        <w:t xml:space="preserve"> </w:t>
+      </w:r>
+      <w:r>
+        <w:t>Bitcoin, based upon cryptographic principals akin to asymmetric encryption, one-way functions, but in reverse.  While Bitcoin was not the first digital currency created, it was the first to solve the problem of double spending and the first to do it without the need for a central authority regulating the transaction.</w:t>
+      </w:r>
+    </w:p>
+    <w:p>
+      <w:pPr>
+        <w:pStyle w:val="Heading1"/>
+      </w:pPr>
+      <w:r>
+        <w:t>Blockchain Technology</w:t>
+      </w:r>
+    </w:p>
+    <w:p>
+      <w:pPr>
+        <w:jc w:val="both"/>
+      </w:pPr>
+      <w:r>
+        <w:t xml:space="preserve">    </w:t>
+      </w:r>
+      <w:r>
+        <w:t xml:space="preserve">Blockchain technology is probably the best invention since the internet itself. It allows value exchange without the need for trust or for a central authority. </w:t>
+      </w:r>
+      <w:r>
+        <w:t>F</w:t>
+      </w:r>
+      <w:r>
+        <w:t xml:space="preserve">or the first time, </w:t>
+      </w:r>
+      <w:r>
+        <w:t xml:space="preserve">blockchain enable </w:t>
+      </w:r>
+      <w:r>
+        <w:t xml:space="preserve">a way for one Internet user to transfer a unique piece of digital property to another Internet user, such that the transfer is guaranteed to be safe and secure, everyone knows that the transfer has taken place, and nobody can challenge the </w:t>
+      </w:r>
+      <w:r>
+        <w:t>l</w:t>
+      </w:r>
+      <w:r>
+        <w:t>egitimacy of the transfer. The consequences of this breakthrough are hard to overstate</w:t>
+      </w:r>
+      <w:r>
         <w:t>.</w:t>
       </w:r>
-      <w:r>
-        <w:t>][</w:t>
-      </w:r>
-      <w:proofErr w:type="gramEnd"/>
-      <w:r>
-        <w:t>1]</w:t>
-      </w:r>
-    </w:p>
-    <w:p>
-      <w:pPr>
-        <w:pStyle w:val="Text"/>
-        <w:ind w:firstLine="0"/>
-      </w:pPr>
-      <w:r>
-        <w:tab/>
-      </w:r>
-      <w:r>
-        <w:t xml:space="preserve"> </w:t>
-      </w:r>
-      <w:r>
-        <w:t xml:space="preserve">We will also explore the different types of Blockchains: Public, Private, and Federated. We will explain how public blockchains allow anyone to submit transactions to the blockchain and become part of the Blockchain community, how private blockchains restrict access to submit and verify transactions, and how Federated Blockchain is </w:t>
-      </w:r>
-      <w:r>
-        <w:t>like</w:t>
-      </w:r>
-      <w:r>
-        <w:t xml:space="preserve"> a Private Blockchain but allows many organizations to have nodes on the network. We will give some examples and pros and cons of each of these [blockchain types</w:t>
-      </w:r>
-      <w:proofErr w:type="gramStart"/>
-      <w:r>
-        <w:t>.</w:t>
-      </w:r>
-      <w:r>
-        <w:t>][</w:t>
-      </w:r>
-      <w:proofErr w:type="gramEnd"/>
-      <w:r>
-        <w:t>3]</w:t>
-      </w:r>
-    </w:p>
-    <w:p>
-      <w:pPr>
-        <w:pStyle w:val="Text"/>
-        <w:ind w:firstLine="0"/>
-      </w:pPr>
-      <w:r>
-        <w:tab/>
-        <w:t xml:space="preserve">At the end of this paper the goal is for the reader to not only have a thorough understanding of why Blockchain exists and what solutions it can provide, but also to be able to join an existing Blockchain instance or to start his or her own Blockchain with some confidence that it can provide the trust </w:t>
-      </w:r>
-      <w:r>
-        <w:t>missing from so many independent and private transactions.</w:t>
-      </w:r>
-    </w:p>
-    <w:p>
-      <w:pPr>
-        <w:pStyle w:val="Heading1"/>
-      </w:pPr>
-      <w:r>
-        <w:t>Blockchain technology</w:t>
-      </w:r>
     </w:p>
     <w:p>
       <w:pPr>
@@ -482,28 +956,31 @@
         <w:t xml:space="preserve">    </w:t>
       </w:r>
       <w:r>
-        <w:t xml:space="preserve">Blockchain technology is probably the best invention since the internet itself. It allows value exchange without the need for trust or for a central authority. </w:t>
-      </w:r>
-      <w:r>
-        <w:t>F</w:t>
-      </w:r>
-      <w:r>
-        <w:t xml:space="preserve">or the first time, </w:t>
-      </w:r>
-      <w:r>
-        <w:t xml:space="preserve">blockchain enable </w:t>
-      </w:r>
-      <w:r>
-        <w:t xml:space="preserve">a way for one Internet user to transfer a unique piece of digital property to another Internet user, such that the transfer is guaranteed to be safe and secure, everyone knows that the transfer has taken place, and nobody can challenge the </w:t>
-      </w:r>
-      <w:r>
-        <w:t>l</w:t>
-      </w:r>
-      <w:r>
-        <w:t>egitimacy of the transfer. The consequences of this breakthrough are hard to overstate</w:t>
-      </w:r>
-      <w:r>
-        <w:t>.</w:t>
+        <w:t xml:space="preserve">Blockchain is a distributed database or a Ledger (as used in Cryptocurrencies) containing all the records linking the history to the very initial record, that can be used in various </w:t>
+      </w:r>
+      <w:r>
+        <w:t>applications</w:t>
+      </w:r>
+      <w:r>
+        <w:t xml:space="preserve"> like Currency, Supply Chain, </w:t>
+      </w:r>
+      <w:r>
+        <w:t>Identity</w:t>
+      </w:r>
+      <w:r>
+        <w:t xml:space="preserve"> Management, </w:t>
+      </w:r>
+      <w:r>
+        <w:t>Assets Tracking</w:t>
+      </w:r>
+      <w:r>
+        <w:t xml:space="preserve"> etc. Distributed because it is not authored or controlled by a centralized entity like a Financial Institution (Banks)</w:t>
+      </w:r>
+      <w:r>
+        <w:t xml:space="preserve"> or Government</w:t>
+      </w:r>
+      <w:r>
+        <w:t>, rather, each participating node has a copy of the most updated Ledger to prevent any tampering of data in the Ledger.</w:t>
       </w:r>
     </w:p>
     <w:p>
@@ -511,46 +988,8 @@
         <w:jc w:val="both"/>
       </w:pPr>
       <w:r>
-        <w:t xml:space="preserve">    </w:t>
-      </w:r>
-      <w:r>
-        <w:t xml:space="preserve">Blockchain is a distributed database or a Ledger (as used in Cryptocurrencies) containing all the records linking the history to the very initial record, that can be used in various </w:t>
-      </w:r>
-      <w:r>
-        <w:t>applications</w:t>
-      </w:r>
-      <w:r>
-        <w:t xml:space="preserve"> like Currency, Supply Chain, </w:t>
-      </w:r>
-      <w:r>
-        <w:t>Identity</w:t>
-      </w:r>
-      <w:r>
-        <w:t xml:space="preserve"> Management, </w:t>
-      </w:r>
-      <w:r>
-        <w:t>Assets Tracking</w:t>
-      </w:r>
-      <w:r>
-        <w:t xml:space="preserve"> etc. Distributed because it is not authored or controlled by a centralized entity like a Financial Institution (Banks)</w:t>
-      </w:r>
-      <w:r>
-        <w:t xml:space="preserve"> or Government</w:t>
-      </w:r>
-      <w:r>
-        <w:t>, rather, each participating node has a copy of the most updated Ledger to prevent any tampering of data in the Ledger.</w:t>
-      </w:r>
-    </w:p>
-    <w:p>
-      <w:pPr>
-        <w:jc w:val="both"/>
-      </w:pPr>
-      <w:r>
-        <w:t xml:space="preserve">The Ledger is divided into Blocks of equal sizes and each block is connected to its previous block using the Cryptographic Hash </w:t>
-      </w:r>
-      <w:r>
         <w:lastRenderedPageBreak/>
-        <w:t>of the Data in Previous Block, so if someone tries to change the value of a record in any Block, all the Blocks ahead of it are invalidated, thus providing an indication that the data has been tampered.</w:t>
+        <w:t>The Ledger is divided into Blocks of equal sizes and each block is connected to its previous block using the Cryptographic Hash of the Data in Previous Block, so if someone tries to change the value of a record in any Block, all the Blocks ahead of it are invalidated, thus providing an indication that the data has been tampered.</w:t>
       </w:r>
     </w:p>
     <w:p>
@@ -1173,6 +1612,7 @@
         <w:rPr>
           <w:i/>
         </w:rPr>
+        <w:lastRenderedPageBreak/>
         <w:t>Bitgive</w:t>
       </w:r>
       <w:proofErr w:type="spellEnd"/>
@@ -1211,682 +1651,678 @@
         <w:rPr>
           <w:i/>
         </w:rPr>
+        <w:t>OpenBazaar</w:t>
+      </w:r>
+      <w:proofErr w:type="spellEnd"/>
+      <w:r>
+        <w:t xml:space="preserve"> - </w:t>
+      </w:r>
+      <w:r>
+        <w:t>a decentralized market where no middleman is involved in trading of goods and services.</w:t>
+      </w:r>
+    </w:p>
+    <w:p>
+      <w:pPr>
+        <w:jc w:val="both"/>
+      </w:pPr>
+      <w:proofErr w:type="spellStart"/>
+      <w:r>
+        <w:rPr>
+          <w:i/>
+        </w:rPr>
+        <w:t>Loyyal</w:t>
+      </w:r>
+      <w:proofErr w:type="spellEnd"/>
+      <w:r>
+        <w:t xml:space="preserve"> - </w:t>
+      </w:r>
+      <w:r>
+        <w:t>universal blockchain-based framework which aims at allowing customers to combine trade and loyalty reward points in newer ways so that retailers can offer more sophisticated loyalty packages.</w:t>
+      </w:r>
+    </w:p>
+    <w:p>
+      <w:pPr>
+        <w:jc w:val="both"/>
+        <w:rPr>
+          <w:b/>
+          <w:i/>
+        </w:rPr>
+      </w:pPr>
+      <w:r>
+        <w:rPr>
+          <w:b/>
+          <w:i/>
+        </w:rPr>
+        <w:t>Real Estate:</w:t>
+      </w:r>
+    </w:p>
+    <w:p>
+      <w:pPr>
+        <w:jc w:val="both"/>
+      </w:pPr>
+      <w:r>
+        <w:rPr>
+          <w:i/>
+        </w:rPr>
+        <w:t>Ubiquity</w:t>
+      </w:r>
+      <w:r>
+        <w:t xml:space="preserve"> - </w:t>
+      </w:r>
+      <w:r>
+        <w:t>a blockchain-driven system for tracking the complicated legal process which creates friction and expenses in real estate transfer.</w:t>
+      </w:r>
+    </w:p>
+    <w:p>
+      <w:pPr>
+        <w:jc w:val="both"/>
+        <w:rPr>
+          <w:b/>
+          <w:i/>
+        </w:rPr>
+      </w:pPr>
+      <w:r>
+        <w:rPr>
+          <w:b/>
+          <w:i/>
+        </w:rPr>
+        <w:t>Transportation and Tourism:</w:t>
+      </w:r>
+    </w:p>
+    <w:p>
+      <w:pPr>
+        <w:jc w:val="both"/>
+      </w:pPr>
+      <w:r>
+        <w:rPr>
+          <w:i/>
+        </w:rPr>
+        <w:t>Arcade City</w:t>
+      </w:r>
+      <w:r>
+        <w:t xml:space="preserve"> - </w:t>
+      </w:r>
+      <w:r>
+        <w:t>An application which aims at beating Uber at their own game by moving ride sharing and car hiring onto the blockchain.</w:t>
+      </w:r>
+    </w:p>
+    <w:p>
+      <w:pPr>
+        <w:jc w:val="both"/>
+      </w:pPr>
+      <w:r>
+        <w:rPr>
+          <w:i/>
+        </w:rPr>
+        <w:t>Webjet</w:t>
+      </w:r>
+      <w:r>
+        <w:t xml:space="preserve"> - </w:t>
+      </w:r>
+      <w:r>
+        <w:t>an online travel portal, which is developing a blockchain solution to allow stock of empty hotel rooms to be efficiently tracked and traded</w:t>
+      </w:r>
+      <w:r>
+        <w:t>.</w:t>
+      </w:r>
+    </w:p>
+    <w:p>
+      <w:pPr>
+        <w:jc w:val="both"/>
+        <w:rPr>
+          <w:b/>
+          <w:i/>
+        </w:rPr>
+      </w:pPr>
+      <w:r>
+        <w:rPr>
+          <w:b/>
+          <w:i/>
+        </w:rPr>
+        <w:t>Media</w:t>
+      </w:r>
+      <w:r>
+        <w:rPr>
+          <w:b/>
+          <w:i/>
+        </w:rPr>
+        <w:t>:</w:t>
+      </w:r>
+    </w:p>
+    <w:p>
+      <w:pPr>
+        <w:jc w:val="both"/>
+      </w:pPr>
+      <w:r>
+        <w:rPr>
+          <w:i/>
+        </w:rPr>
+        <w:t>Kodak</w:t>
+      </w:r>
+      <w:r>
+        <w:t xml:space="preserve"> - </w:t>
+      </w:r>
+      <w:r>
+        <w:t>developing a blockchain system for tracking intellectual property rights and payments to photographers.</w:t>
+      </w:r>
+    </w:p>
+    <w:p>
+      <w:pPr>
+        <w:jc w:val="both"/>
+      </w:pPr>
+      <w:proofErr w:type="spellStart"/>
+      <w:r>
+        <w:rPr>
+          <w:i/>
+        </w:rPr>
+        <w:t>Ujo</w:t>
+      </w:r>
+      <w:proofErr w:type="spellEnd"/>
+      <w:r>
+        <w:rPr>
+          <w:i/>
+        </w:rPr>
+        <w:t xml:space="preserve"> Music</w:t>
+      </w:r>
+      <w:r>
+        <w:t xml:space="preserve"> - </w:t>
+      </w:r>
+      <w:r>
+        <w:t>record and track royalties for musicians and allows them to create a record of ownership of their work.</w:t>
+      </w:r>
+    </w:p>
+    <w:p>
+      <w:pPr>
+        <w:jc w:val="both"/>
+        <w:rPr>
+          <w:b/>
+          <w:i/>
+        </w:rPr>
+      </w:pPr>
+      <w:r>
+        <w:rPr>
+          <w:b/>
+          <w:i/>
+        </w:rPr>
+        <w:t>Smart Contracts:</w:t>
+      </w:r>
+    </w:p>
+    <w:p>
+      <w:pPr>
+        <w:jc w:val="both"/>
+      </w:pPr>
+      <w:proofErr w:type="spellStart"/>
+      <w:r>
+        <w:rPr>
+          <w:i/>
+        </w:rPr>
+        <w:t>Slock</w:t>
+      </w:r>
+      <w:proofErr w:type="spellEnd"/>
+      <w:r>
+        <w:t xml:space="preserve"> - </w:t>
+      </w:r>
+      <w:r>
+        <w:t>an Ethereum based internet-of-things (IoT) platform, which is using this application so that people can rent anything from bicycles to apartments by unlocking a smart lock after both parties agreed on the terms of the contract.</w:t>
+      </w:r>
+    </w:p>
+    <w:p>
+      <w:pPr>
+        <w:pStyle w:val="Heading1"/>
+      </w:pPr>
+      <w:r>
+        <w:t>Blockchain Database</w:t>
+      </w:r>
+    </w:p>
+    <w:p>
+      <w:pPr>
+        <w:pStyle w:val="Text"/>
+        <w:ind w:firstLine="0"/>
+      </w:pPr>
+      <w:r>
+        <w:t xml:space="preserve">    </w:t>
+      </w:r>
+      <w:r>
+        <w:t xml:space="preserve">Blockchain databases are different from traditional centralized databases. They are distributed in nature. For a blockchain database, each participant maintains, calculates and updates new entries into the database. </w:t>
+      </w:r>
+      <w:r>
+        <w:t>Blockchain databases consist of several decentralized nodes. Each node participates in administration: all nodes verify new additions to the blockchain. For an addition to be made to the blockchain, the majorit</w:t>
+      </w:r>
+      <w:r>
+        <w:t xml:space="preserve">ies </w:t>
+      </w:r>
+      <w:r>
+        <w:t>of nodes must reach consensus. This consensus mechanism guarantees the security of the network, making it difficult to tamper with.</w:t>
+      </w:r>
+    </w:p>
+    <w:p>
+      <w:pPr>
+        <w:pStyle w:val="Text"/>
+        <w:ind w:firstLine="0"/>
+      </w:pPr>
+      <w:r>
+        <w:t xml:space="preserve">    </w:t>
+      </w:r>
+      <w:r>
+        <w:t xml:space="preserve">Blockchain databases </w:t>
+      </w:r>
+      <w:proofErr w:type="gramStart"/>
+      <w:r>
+        <w:t>are able to</w:t>
+      </w:r>
+      <w:proofErr w:type="gramEnd"/>
+      <w:r>
+        <w:t xml:space="preserve"> keep information that is relevant now, but also all the information that has come before. Blockchain technology can create databases that have histories of themselves. They grow like ever-expanding archives of their own history while also providing a real-time portrait.</w:t>
+      </w:r>
+    </w:p>
+    <w:p>
+      <w:pPr>
+        <w:pStyle w:val="Text"/>
+        <w:ind w:firstLine="0"/>
+      </w:pPr>
+      <w:r>
+        <w:t xml:space="preserve">    </w:t>
+      </w:r>
+      <w:r>
+        <w:t xml:space="preserve">The choice of database for blockchain platform or application is somewhat confusing. </w:t>
+      </w:r>
+      <w:r>
+        <w:t xml:space="preserve">Some </w:t>
+      </w:r>
+      <w:r>
+        <w:t>consider blockchain technology is another category of database like relational and document storage</w:t>
+      </w:r>
+      <w:r>
+        <w:t xml:space="preserve">. The current blockchain application or platform are </w:t>
+      </w:r>
+      <w:r>
+        <w:t xml:space="preserve">built on top of semi-custom database. </w:t>
+      </w:r>
+    </w:p>
+    <w:p>
+      <w:pPr>
+        <w:pStyle w:val="Text"/>
+        <w:ind w:firstLine="0"/>
+      </w:pPr>
+      <w:r>
+        <w:t xml:space="preserve">    </w:t>
+      </w:r>
+      <w:r>
+        <w:t xml:space="preserve">For example, Ethereum is using </w:t>
+      </w:r>
+      <w:proofErr w:type="spellStart"/>
+      <w:r>
+        <w:t>Leveldb</w:t>
+      </w:r>
+      <w:proofErr w:type="spellEnd"/>
+      <w:r>
+        <w:t xml:space="preserve">, </w:t>
+      </w:r>
+      <w:proofErr w:type="spellStart"/>
+      <w:r>
+        <w:t>Leveldb</w:t>
+      </w:r>
+      <w:proofErr w:type="spellEnd"/>
+      <w:r>
+        <w:t xml:space="preserve"> was originally designed by Google to be a disk backed memory database. </w:t>
+      </w:r>
+      <w:proofErr w:type="gramStart"/>
+      <w:r>
+        <w:t>As long as</w:t>
+      </w:r>
+      <w:proofErr w:type="gramEnd"/>
+      <w:r>
+        <w:t xml:space="preserve"> most of it can fit into memory, it performs very well, but as more and more disk access is required, performance can degrade. Facebook's </w:t>
+      </w:r>
+      <w:proofErr w:type="spellStart"/>
+      <w:r>
+        <w:t>RocksDB</w:t>
+      </w:r>
+      <w:proofErr w:type="spellEnd"/>
+      <w:r>
+        <w:t xml:space="preserve"> tries to address some of these issues </w:t>
+      </w:r>
+      <w:r>
+        <w:t xml:space="preserve">with </w:t>
+      </w:r>
+      <w:r>
+        <w:t>multi</w:t>
+      </w:r>
+      <w:r>
+        <w:t>-</w:t>
+      </w:r>
+      <w:r>
+        <w:t xml:space="preserve">threaded background </w:t>
+      </w:r>
+      <w:r>
+        <w:t>comp</w:t>
+      </w:r>
+      <w:r>
+        <w:t>uta</w:t>
+      </w:r>
+      <w:r>
+        <w:t>tion, but it</w:t>
+      </w:r>
+      <w:r>
+        <w:t>’</w:t>
+      </w:r>
+      <w:r>
+        <w:t xml:space="preserve">s still a </w:t>
+      </w:r>
+      <w:proofErr w:type="gramStart"/>
+      <w:r>
+        <w:t>fairly new</w:t>
+      </w:r>
+      <w:proofErr w:type="gramEnd"/>
+      <w:r>
+        <w:t xml:space="preserve"> thing and being in C makes portability hard.</w:t>
+      </w:r>
+      <w:r>
+        <w:t xml:space="preserve"> Parity is using </w:t>
+      </w:r>
+      <w:proofErr w:type="spellStart"/>
+      <w:r>
+        <w:t>RocksDB</w:t>
+      </w:r>
+      <w:proofErr w:type="spellEnd"/>
+      <w:r>
+        <w:t xml:space="preserve"> as </w:t>
+      </w:r>
+      <w:proofErr w:type="spellStart"/>
+      <w:r>
+        <w:t>it's</w:t>
+      </w:r>
+      <w:proofErr w:type="spellEnd"/>
+      <w:r>
+        <w:t xml:space="preserve"> database. The reason for choosing </w:t>
+      </w:r>
+      <w:proofErr w:type="spellStart"/>
+      <w:r>
+        <w:t>RocksDB</w:t>
+      </w:r>
+      <w:proofErr w:type="spellEnd"/>
+      <w:r>
+        <w:t xml:space="preserve"> is performance. Faster than </w:t>
+      </w:r>
+      <w:proofErr w:type="spellStart"/>
+      <w:r>
+        <w:t>LevelDB</w:t>
+      </w:r>
+      <w:proofErr w:type="spellEnd"/>
+      <w:r>
+        <w:t xml:space="preserve"> in their tests. Lately though they have hit some performance issues and a lot of corruption issues with </w:t>
+      </w:r>
+      <w:proofErr w:type="spellStart"/>
+      <w:r>
+        <w:t>RocksDB</w:t>
+      </w:r>
+      <w:proofErr w:type="spellEnd"/>
+      <w:r>
+        <w:t xml:space="preserve"> and are developing a proprietary DB to better suit Parity, the </w:t>
+      </w:r>
+      <w:proofErr w:type="spellStart"/>
+      <w:r>
+        <w:t>ParityDB</w:t>
+      </w:r>
+      <w:proofErr w:type="spellEnd"/>
+      <w:r>
+        <w:t>.</w:t>
+      </w:r>
+    </w:p>
+    <w:p>
+      <w:r>
+        <w:t xml:space="preserve">    </w:t>
+      </w:r>
+      <w:r>
+        <w:t>So, what are the characteristics of a database that is suited for blockchain technology application development?</w:t>
+      </w:r>
+    </w:p>
+    <w:p>
+      <w:pPr>
+        <w:rPr>
+          <w:b/>
+          <w:i/>
+        </w:rPr>
+      </w:pPr>
+      <w:r>
+        <w:rPr>
+          <w:b/>
+          <w:i/>
+        </w:rPr>
+        <w:t>Distributed:</w:t>
+      </w:r>
+    </w:p>
+    <w:p>
+      <w:pPr>
+        <w:pStyle w:val="Text"/>
+        <w:ind w:firstLine="0"/>
+      </w:pPr>
+      <w:r>
+        <w:t>It is designed to be distributed and synchronized across networks, which makes it ideal for multi-organizational business networks. It also encourages organizations to come out from behind their firewalls and share data.</w:t>
+      </w:r>
+    </w:p>
+    <w:p>
+      <w:pPr>
+        <w:rPr>
+          <w:b/>
+          <w:i/>
+        </w:rPr>
+      </w:pPr>
+      <w:r>
+        <w:rPr>
+          <w:b/>
+          <w:i/>
+        </w:rPr>
+        <w:t xml:space="preserve">Permanent Record: </w:t>
+      </w:r>
+    </w:p>
+    <w:p>
+      <w:pPr>
+        <w:pStyle w:val="Text"/>
+        <w:ind w:firstLine="0"/>
+      </w:pPr>
+      <w:r>
+        <w:t>All confirmed transactions are stored as permanent record, you can’t just do whatever you want to the data. The types of transactions one can carry out are agreed between participants in advance and stored in the blockchain as “smart contracts,” which helps give confidence that everyone is playing by the rules.</w:t>
+      </w:r>
+    </w:p>
+    <w:p>
+      <w:pPr>
+        <w:rPr>
+          <w:b/>
+          <w:i/>
+        </w:rPr>
+      </w:pPr>
+      <w:r>
+        <w:rPr>
+          <w:b/>
+          <w:i/>
+        </w:rPr>
+        <w:t>Majority Rules:</w:t>
+      </w:r>
+    </w:p>
+    <w:p>
+      <w:pPr>
+        <w:pStyle w:val="Text"/>
+        <w:ind w:firstLine="0"/>
+      </w:pPr>
+      <w:r>
+        <w:t>Before one can execute a transaction, there must be agreement between all relevant parties that the transaction is valid. For example, if you’re registering the sale of a cow, that cow must belong to you or you won’t get agreement. This process is known as “consensus” and it helps keep inaccurate or potentially fraudulent transactions out of the database.</w:t>
+      </w:r>
+    </w:p>
+    <w:p>
+      <w:pPr>
+        <w:rPr>
+          <w:b/>
+          <w:i/>
+        </w:rPr>
+      </w:pPr>
+      <w:r>
+        <w:rPr>
+          <w:b/>
+          <w:i/>
+        </w:rPr>
+        <w:t>Mutual Trust:</w:t>
+      </w:r>
+    </w:p>
+    <w:p>
+      <w:pPr>
+        <w:pStyle w:val="Text"/>
+        <w:ind w:firstLine="0"/>
+      </w:pPr>
+      <w:r>
+        <w:t>Immutability of the data. Once you have agreed on a transaction and recorded it, it can never be changed. You can subsequently record another transaction about that asset to change its state, but you can never hide the original transaction. This gives the idea of provenance of assets, which means that for any asset you can tell where it is, where it’s been and what has happened throughout its life</w:t>
+      </w:r>
+      <w:r>
+        <w:t xml:space="preserve"> without </w:t>
+      </w:r>
+      <w:r>
+        <w:t>any central authority.</w:t>
+      </w:r>
+    </w:p>
+    <w:p>
+      <w:pPr>
+        <w:pStyle w:val="Text"/>
+        <w:ind w:firstLine="0"/>
+      </w:pPr>
+      <w:r>
+        <w:t xml:space="preserve">    </w:t>
+      </w:r>
+      <w:r>
+        <w:t>Taken together, these four characteristics give organizations a high degree of trust in the data and the business network. That level of trust makes blockchain important for the next generation of business applications.</w:t>
+      </w:r>
+    </w:p>
+    <w:p>
+      <w:pPr>
+        <w:pStyle w:val="Text"/>
+        <w:ind w:firstLine="0"/>
+      </w:pPr>
+      <w:r>
+        <w:t xml:space="preserve">    </w:t>
+      </w:r>
+      <w:r>
+        <w:t xml:space="preserve">Next, we will explore one of the rising popularity database, </w:t>
+      </w:r>
+      <w:proofErr w:type="spellStart"/>
+      <w:r>
+        <w:t>BigChain</w:t>
+      </w:r>
+      <w:proofErr w:type="spellEnd"/>
+      <w:r>
+        <w:t xml:space="preserve"> DB who is adapting itself towards</w:t>
+      </w:r>
+      <w:r>
+        <w:t xml:space="preserve"> </w:t>
+      </w:r>
+      <w:proofErr w:type="gramStart"/>
+      <w:r>
+        <w:t>supporting  blockchain</w:t>
+      </w:r>
+      <w:proofErr w:type="gramEnd"/>
+      <w:r>
+        <w:t xml:space="preserve"> application</w:t>
+      </w:r>
+      <w:r>
+        <w:t>s</w:t>
+      </w:r>
+      <w:r>
+        <w:t xml:space="preserve">. </w:t>
+      </w:r>
+    </w:p>
+    <w:p>
+      <w:pPr>
+        <w:pStyle w:val="Heading1"/>
+      </w:pPr>
+      <w:proofErr w:type="spellStart"/>
+      <w:r>
+        <w:t>BigChain</w:t>
+      </w:r>
+      <w:proofErr w:type="spellEnd"/>
+      <w:r>
+        <w:t xml:space="preserve"> Database</w:t>
+      </w:r>
+    </w:p>
+    <w:p>
+      <w:pPr>
+        <w:pStyle w:val="Text"/>
+        <w:ind w:firstLine="0"/>
+      </w:pPr>
+      <w:r>
+        <w:t xml:space="preserve">    February 10, 2016 — ascribe GmbH has announced the release of </w:t>
+      </w:r>
+      <w:proofErr w:type="spellStart"/>
+      <w:r>
+        <w:t>BigchainDB</w:t>
+      </w:r>
+      <w:proofErr w:type="spellEnd"/>
+      <w:r>
+        <w:t xml:space="preserve">, a scalable blockchain database that can process one million writes per second and their first licensed user, </w:t>
+      </w:r>
+      <w:proofErr w:type="spellStart"/>
+      <w:r>
+        <w:t>Everledger</w:t>
+      </w:r>
+      <w:proofErr w:type="spellEnd"/>
+      <w:r>
+        <w:t>.</w:t>
+      </w:r>
+    </w:p>
+    <w:p>
+      <w:pPr>
+        <w:pStyle w:val="Text"/>
+        <w:ind w:firstLine="0"/>
+      </w:pPr>
+      <w:r>
+        <w:t xml:space="preserve">    </w:t>
+      </w:r>
+      <w:proofErr w:type="spellStart"/>
+      <w:r>
+        <w:t>BigchainDB</w:t>
+      </w:r>
+      <w:proofErr w:type="spellEnd"/>
+      <w:r>
+        <w:t xml:space="preserve"> achieves one million writes per second with sub-second latency and petabytes of capacity in a federated blockchain database. </w:t>
+      </w:r>
+      <w:proofErr w:type="spellStart"/>
+      <w:r>
+        <w:t>BigchainDB</w:t>
+      </w:r>
+      <w:proofErr w:type="spellEnd"/>
+      <w:r>
+        <w:t xml:space="preserve"> allows developers and enterprises to deploy blockchain applications and platforms at scale, formerly a limiting factor in getting sandbox proof-of-concepts into production systems. The throughput capacity of </w:t>
+      </w:r>
+      <w:proofErr w:type="spellStart"/>
+      <w:r>
+        <w:t>BigchainDB</w:t>
+      </w:r>
+      <w:proofErr w:type="spellEnd"/>
+      <w:r>
+        <w:t xml:space="preserve"> exceeds PayPal by 10,000 times, Visa by 20 times and the peak volume of Nasdaq by 10 times.</w:t>
+      </w:r>
+    </w:p>
+    <w:p>
+      <w:pPr>
+        <w:pStyle w:val="Text"/>
+        <w:ind w:firstLine="0"/>
+      </w:pPr>
+      <w:r>
         <w:lastRenderedPageBreak/>
-        <w:t>OpenBazaar</w:t>
+        <w:t xml:space="preserve">    </w:t>
+      </w:r>
+      <w:proofErr w:type="spellStart"/>
+      <w:r>
+        <w:t>BigchainDB</w:t>
       </w:r>
       <w:proofErr w:type="spellEnd"/>
       <w:r>
-        <w:t xml:space="preserve"> - </w:t>
-      </w:r>
-      <w:r>
-        <w:t>a decentralized market where no middleman is involved in trading of goods and services.</w:t>
-      </w:r>
-    </w:p>
-    <w:p>
-      <w:pPr>
-        <w:jc w:val="both"/>
-      </w:pPr>
+        <w:t xml:space="preserve"> was a direct result of seeing scalability as a fundamental barrier to wider adoption of blockchain. </w:t>
+      </w:r>
       <w:proofErr w:type="spellStart"/>
       <w:r>
-        <w:rPr>
-          <w:i/>
-        </w:rPr>
-        <w:t>Loyyal</w:t>
+        <w:t>BigchainDB</w:t>
       </w:r>
       <w:proofErr w:type="spellEnd"/>
       <w:r>
-        <w:t xml:space="preserve"> - </w:t>
-      </w:r>
-      <w:r>
-        <w:t>universal blockchain-based framework which aims at allowing customers to combine trade and loyalty reward points in newer ways so that retailers can offer more sophisticated loyalty packages.</w:t>
-      </w:r>
-    </w:p>
-    <w:p>
-      <w:pPr>
-        <w:jc w:val="both"/>
-        <w:rPr>
-          <w:b/>
-          <w:i/>
-        </w:rPr>
-      </w:pPr>
-      <w:r>
-        <w:rPr>
-          <w:b/>
-          <w:i/>
-        </w:rPr>
-        <w:t>Real Estate:</w:t>
-      </w:r>
-    </w:p>
-    <w:p>
-      <w:pPr>
-        <w:jc w:val="both"/>
-      </w:pPr>
-      <w:r>
-        <w:rPr>
-          <w:i/>
-        </w:rPr>
-        <w:t>Ubiquity</w:t>
-      </w:r>
-      <w:r>
-        <w:t xml:space="preserve"> - </w:t>
-      </w:r>
-      <w:r>
-        <w:t>a blockchain-driven system for tracking the complicated legal process which creates friction and expenses in real estate transfer.</w:t>
-      </w:r>
-    </w:p>
-    <w:p>
-      <w:pPr>
-        <w:jc w:val="both"/>
-        <w:rPr>
-          <w:b/>
-          <w:i/>
-        </w:rPr>
-      </w:pPr>
-      <w:r>
-        <w:rPr>
-          <w:b/>
-          <w:i/>
-        </w:rPr>
-        <w:t>Transportation and Tourism:</w:t>
-      </w:r>
-    </w:p>
-    <w:p>
-      <w:pPr>
-        <w:jc w:val="both"/>
-      </w:pPr>
-      <w:r>
-        <w:rPr>
-          <w:i/>
-        </w:rPr>
-        <w:t>Arcade City</w:t>
-      </w:r>
-      <w:r>
-        <w:t xml:space="preserve"> - </w:t>
-      </w:r>
-      <w:r>
-        <w:t>An application which aims at beating Uber at their own game by moving ride sharing and car hiring onto the blockchain.</w:t>
-      </w:r>
-    </w:p>
-    <w:p>
-      <w:pPr>
-        <w:jc w:val="both"/>
-      </w:pPr>
-      <w:r>
-        <w:rPr>
-          <w:i/>
-        </w:rPr>
-        <w:t>Webjet</w:t>
-      </w:r>
-      <w:r>
-        <w:t xml:space="preserve"> - </w:t>
-      </w:r>
-      <w:r>
-        <w:t>an online travel portal, which is developing a blockchain solution to allow stock of empty hotel rooms to be efficiently tracked and traded</w:t>
-      </w:r>
-      <w:r>
-        <w:t>.</w:t>
-      </w:r>
-    </w:p>
-    <w:p>
-      <w:pPr>
-        <w:jc w:val="both"/>
-        <w:rPr>
-          <w:b/>
-          <w:i/>
-        </w:rPr>
-      </w:pPr>
-      <w:r>
-        <w:rPr>
-          <w:b/>
-          <w:i/>
-        </w:rPr>
-        <w:t>Media</w:t>
-      </w:r>
-      <w:r>
-        <w:rPr>
-          <w:b/>
-          <w:i/>
-        </w:rPr>
-        <w:t>:</w:t>
-      </w:r>
-    </w:p>
-    <w:p>
-      <w:pPr>
-        <w:jc w:val="both"/>
-      </w:pPr>
-      <w:r>
-        <w:rPr>
-          <w:i/>
-        </w:rPr>
-        <w:t>Kodak</w:t>
-      </w:r>
-      <w:r>
-        <w:t xml:space="preserve"> - </w:t>
-      </w:r>
-      <w:r>
-        <w:t>developing a blockchain system for tracking intellectual property rights and payments to photographers.</w:t>
-      </w:r>
-    </w:p>
-    <w:p>
-      <w:pPr>
-        <w:jc w:val="both"/>
-      </w:pPr>
-      <w:proofErr w:type="spellStart"/>
-      <w:r>
-        <w:rPr>
-          <w:i/>
-        </w:rPr>
-        <w:t>Ujo</w:t>
-      </w:r>
-      <w:proofErr w:type="spellEnd"/>
-      <w:r>
-        <w:rPr>
-          <w:i/>
-        </w:rPr>
-        <w:t xml:space="preserve"> Music</w:t>
-      </w:r>
-      <w:r>
-        <w:t xml:space="preserve"> - </w:t>
-      </w:r>
-      <w:r>
-        <w:t>record and track royalties for musicians and allows them to create a record of ownership of their work.</w:t>
-      </w:r>
-    </w:p>
-    <w:p>
-      <w:pPr>
-        <w:jc w:val="both"/>
-        <w:rPr>
-          <w:b/>
-          <w:i/>
-        </w:rPr>
-      </w:pPr>
-      <w:r>
-        <w:rPr>
-          <w:b/>
-          <w:i/>
-        </w:rPr>
-        <w:t>Smart Contracts:</w:t>
-      </w:r>
-    </w:p>
-    <w:p>
-      <w:pPr>
-        <w:jc w:val="both"/>
-      </w:pPr>
-      <w:proofErr w:type="spellStart"/>
-      <w:r>
-        <w:rPr>
-          <w:i/>
-        </w:rPr>
-        <w:t>Slock</w:t>
-      </w:r>
-      <w:proofErr w:type="spellEnd"/>
-      <w:r>
-        <w:t xml:space="preserve"> - </w:t>
-      </w:r>
-      <w:r>
-        <w:t>an Ethereum based internet-of-things (IoT) platform, which is using this application so that people can rent anything from bicycles to apartments by unlocking a smart lock after both parties agreed on the terms of the contract.</w:t>
-      </w:r>
-    </w:p>
-    <w:p>
-      <w:pPr>
-        <w:pStyle w:val="Heading1"/>
-      </w:pPr>
-      <w:r>
-        <w:t>Blockchain Database</w:t>
-      </w:r>
-    </w:p>
-    <w:p>
-      <w:pPr>
-        <w:pStyle w:val="Text"/>
-        <w:ind w:firstLine="0"/>
-      </w:pPr>
-      <w:r>
-        <w:t xml:space="preserve">    </w:t>
-      </w:r>
-      <w:r>
-        <w:t xml:space="preserve">Blockchain databases are different from traditional centralized databases. They are distributed in nature. For a blockchain database, each participant maintains, calculates and updates new entries into the database. </w:t>
-      </w:r>
-      <w:r>
-        <w:t>Blockchain databases consist of several decentralized nodes. Each node participates in administration: all nodes verify new additions to the blockchain. For an addition to be made to the blockchain, the majorit</w:t>
-      </w:r>
-      <w:r>
-        <w:t xml:space="preserve">ies </w:t>
-      </w:r>
-      <w:r>
-        <w:t>of nodes must reach consensus. This consensus mechanism guarantees the security of the network, making it difficult to tamper with.</w:t>
-      </w:r>
-    </w:p>
-    <w:p>
-      <w:pPr>
-        <w:pStyle w:val="Text"/>
-        <w:ind w:firstLine="0"/>
-      </w:pPr>
-      <w:r>
-        <w:t xml:space="preserve">    </w:t>
-      </w:r>
-      <w:r>
-        <w:t xml:space="preserve">Blockchain databases </w:t>
-      </w:r>
-      <w:proofErr w:type="gramStart"/>
-      <w:r>
-        <w:t>are able to</w:t>
-      </w:r>
-      <w:proofErr w:type="gramEnd"/>
-      <w:r>
-        <w:t xml:space="preserve"> keep information that is relevant now, but also all the information that has come before. Blockchain technology can create databases that have histories of themselves. They grow like ever-expanding archives of their own history while also providing a real-time portrait.</w:t>
-      </w:r>
-    </w:p>
-    <w:p>
-      <w:pPr>
-        <w:pStyle w:val="Text"/>
-        <w:ind w:firstLine="0"/>
-      </w:pPr>
-      <w:r>
-        <w:t xml:space="preserve">    </w:t>
-      </w:r>
-      <w:r>
-        <w:t xml:space="preserve">The choice of database for blockchain platform or application is somewhat confusing. </w:t>
-      </w:r>
-      <w:r>
-        <w:t xml:space="preserve">Some </w:t>
-      </w:r>
-      <w:r>
-        <w:t>consider blockchain technology is another category of database like relational and document storage</w:t>
-      </w:r>
-      <w:r>
-        <w:t xml:space="preserve">. The current blockchain application or platform are </w:t>
-      </w:r>
-      <w:r>
-        <w:t xml:space="preserve">built on top of semi-custom database. </w:t>
-      </w:r>
-    </w:p>
-    <w:p>
-      <w:pPr>
-        <w:pStyle w:val="Text"/>
-        <w:ind w:firstLine="0"/>
-      </w:pPr>
-      <w:r>
-        <w:t xml:space="preserve">    </w:t>
-      </w:r>
-      <w:r>
-        <w:t xml:space="preserve">For example, Ethereum is using </w:t>
-      </w:r>
-      <w:proofErr w:type="spellStart"/>
-      <w:r>
-        <w:t>Leveldb</w:t>
-      </w:r>
-      <w:proofErr w:type="spellEnd"/>
-      <w:r>
-        <w:t xml:space="preserve">, </w:t>
-      </w:r>
-      <w:proofErr w:type="spellStart"/>
-      <w:r>
-        <w:t>Leveldb</w:t>
-      </w:r>
-      <w:proofErr w:type="spellEnd"/>
-      <w:r>
-        <w:t xml:space="preserve"> was originally designed by Google to be a disk backed memory database. </w:t>
-      </w:r>
-      <w:proofErr w:type="gramStart"/>
-      <w:r>
-        <w:t>As long as</w:t>
-      </w:r>
-      <w:proofErr w:type="gramEnd"/>
-      <w:r>
-        <w:t xml:space="preserve"> most of it can fit into memory, it performs very well, but as more and more disk access is required, performance can degrade. Facebook's </w:t>
-      </w:r>
-      <w:proofErr w:type="spellStart"/>
-      <w:r>
-        <w:t>RocksDB</w:t>
-      </w:r>
-      <w:proofErr w:type="spellEnd"/>
-      <w:r>
-        <w:t xml:space="preserve"> tries to address some of these issues </w:t>
-      </w:r>
-      <w:r>
-        <w:t xml:space="preserve">with </w:t>
-      </w:r>
-      <w:r>
-        <w:t>multi</w:t>
-      </w:r>
-      <w:r>
-        <w:t>-</w:t>
-      </w:r>
-      <w:r>
-        <w:t>threaded background comp</w:t>
-      </w:r>
-      <w:r>
-        <w:t>uta</w:t>
-      </w:r>
-      <w:r>
-        <w:t>tion, but it</w:t>
-      </w:r>
-      <w:r>
-        <w:t>’</w:t>
-      </w:r>
-      <w:r>
-        <w:t xml:space="preserve">s still a </w:t>
-      </w:r>
-      <w:proofErr w:type="gramStart"/>
-      <w:r>
-        <w:t>fairly new</w:t>
-      </w:r>
-      <w:proofErr w:type="gramEnd"/>
-      <w:r>
-        <w:t xml:space="preserve"> thing and being in C makes portability hard.</w:t>
-      </w:r>
-      <w:r>
-        <w:t xml:space="preserve"> Parity is using </w:t>
-      </w:r>
-      <w:proofErr w:type="spellStart"/>
-      <w:r>
-        <w:t>RocksDB</w:t>
-      </w:r>
-      <w:proofErr w:type="spellEnd"/>
-      <w:r>
-        <w:t xml:space="preserve"> as </w:t>
-      </w:r>
-      <w:proofErr w:type="spellStart"/>
-      <w:r>
-        <w:t>it's</w:t>
-      </w:r>
-      <w:proofErr w:type="spellEnd"/>
-      <w:r>
-        <w:t xml:space="preserve"> database. The reason for choosing </w:t>
-      </w:r>
-      <w:proofErr w:type="spellStart"/>
-      <w:r>
-        <w:t>RocksDB</w:t>
-      </w:r>
-      <w:proofErr w:type="spellEnd"/>
-      <w:r>
-        <w:t xml:space="preserve"> is performance. Faster than </w:t>
-      </w:r>
-      <w:proofErr w:type="spellStart"/>
-      <w:r>
-        <w:t>LevelDB</w:t>
-      </w:r>
-      <w:proofErr w:type="spellEnd"/>
-      <w:r>
-        <w:t xml:space="preserve"> in their tests. Lately though they have hit some performance issues and a lot of corruption issues with </w:t>
-      </w:r>
-      <w:proofErr w:type="spellStart"/>
-      <w:r>
-        <w:t>RocksDB</w:t>
-      </w:r>
-      <w:proofErr w:type="spellEnd"/>
-      <w:r>
-        <w:t xml:space="preserve"> and are developing a proprietary DB to better suit Parity, the </w:t>
-      </w:r>
-      <w:proofErr w:type="spellStart"/>
-      <w:r>
-        <w:t>ParityDB</w:t>
-      </w:r>
-      <w:proofErr w:type="spellEnd"/>
-      <w:r>
-        <w:t>.</w:t>
-      </w:r>
-    </w:p>
-    <w:p>
-      <w:r>
-        <w:t xml:space="preserve">    </w:t>
-      </w:r>
-      <w:r>
-        <w:t>So, what are the characteristics of a database that is suited for blockchain technology application development?</w:t>
-      </w:r>
-    </w:p>
-    <w:p>
-      <w:pPr>
-        <w:rPr>
-          <w:b/>
-          <w:i/>
-        </w:rPr>
-      </w:pPr>
-      <w:r>
-        <w:rPr>
-          <w:b/>
-          <w:i/>
-        </w:rPr>
-        <w:t>Distributed:</w:t>
-      </w:r>
-    </w:p>
-    <w:p>
-      <w:pPr>
-        <w:pStyle w:val="Text"/>
-        <w:ind w:firstLine="0"/>
-      </w:pPr>
-      <w:r>
-        <w:t>It is designed to be distributed and synchronized across networks, which makes it ideal for multi-organizational business networks. It also encourages organizations to come out from behind their firewalls and share data.</w:t>
-      </w:r>
-    </w:p>
-    <w:p>
-      <w:pPr>
-        <w:rPr>
-          <w:b/>
-          <w:i/>
-        </w:rPr>
-      </w:pPr>
-      <w:r>
-        <w:rPr>
-          <w:b/>
-          <w:i/>
-        </w:rPr>
-        <w:t xml:space="preserve">Permanent Record: </w:t>
-      </w:r>
-    </w:p>
-    <w:p>
-      <w:pPr>
-        <w:pStyle w:val="Text"/>
-        <w:ind w:firstLine="0"/>
-      </w:pPr>
-      <w:r>
-        <w:t>All confirmed transactions are stored as permanent record, you can’t just do whatever you want to the data. The types of transactions one can carry out are agreed between participants in advance and stored in the blockchain as “smart contracts,” which helps give confidence that everyone is playing by the rules.</w:t>
-      </w:r>
-    </w:p>
-    <w:p>
-      <w:pPr>
-        <w:rPr>
-          <w:b/>
-          <w:i/>
-        </w:rPr>
-      </w:pPr>
-      <w:r>
-        <w:rPr>
-          <w:b/>
-          <w:i/>
-        </w:rPr>
-        <w:t>Majority Rules:</w:t>
-      </w:r>
-    </w:p>
-    <w:p>
-      <w:pPr>
-        <w:pStyle w:val="Text"/>
-        <w:ind w:firstLine="0"/>
-      </w:pPr>
-      <w:r>
-        <w:t>Before one can execute a transaction, there must be agreement between all relevant parties that the transaction is valid. For example, if you’re registering the sale of a cow, that cow must belong to you or you won’t get agreement. This process is known as “consensus” and it helps keep inaccurate or potentially fraudulent transactions out of the database.</w:t>
-      </w:r>
-    </w:p>
-    <w:p>
-      <w:pPr>
-        <w:rPr>
-          <w:b/>
-          <w:i/>
-        </w:rPr>
-      </w:pPr>
-      <w:r>
-        <w:rPr>
-          <w:b/>
-          <w:i/>
-        </w:rPr>
-        <w:t>Mutual Trust:</w:t>
-      </w:r>
-    </w:p>
-    <w:p>
-      <w:pPr>
-        <w:pStyle w:val="Text"/>
-        <w:ind w:firstLine="0"/>
-      </w:pPr>
-      <w:r>
-        <w:t>Immutability of the data. Once you have agreed on a transaction and recorded it, it can never be changed. You can subsequently record another transaction about that asset to change its state, but you can never hide the original transaction. This gives the idea of provenance of assets, which means that for any asset you can tell where it is, where it’s been and what has happened throughout its life</w:t>
-      </w:r>
-      <w:r>
-        <w:t xml:space="preserve"> without </w:t>
-      </w:r>
-      <w:r>
-        <w:t>any central authority.</w:t>
-      </w:r>
-    </w:p>
-    <w:p>
-      <w:pPr>
-        <w:pStyle w:val="Text"/>
-        <w:ind w:firstLine="0"/>
-      </w:pPr>
-      <w:r>
-        <w:t xml:space="preserve">    </w:t>
-      </w:r>
-      <w:r>
-        <w:t>Taken together, these four characteristics give organizations a high degree of trust in the data and the business network. That level of trust makes blockchain important for the next generation of business applications.</w:t>
-      </w:r>
-    </w:p>
-    <w:p>
-      <w:pPr>
-        <w:pStyle w:val="Text"/>
-        <w:ind w:firstLine="0"/>
-      </w:pPr>
-      <w:r>
-        <w:t xml:space="preserve">    </w:t>
-      </w:r>
-      <w:r>
-        <w:t xml:space="preserve">Next, we will explore one of the rising popularity database, </w:t>
-      </w:r>
-      <w:proofErr w:type="spellStart"/>
-      <w:r>
-        <w:t>BigChain</w:t>
-      </w:r>
-      <w:proofErr w:type="spellEnd"/>
-      <w:r>
-        <w:t xml:space="preserve"> DB who is adapting itself towards</w:t>
-      </w:r>
-      <w:r>
-        <w:t xml:space="preserve"> </w:t>
-      </w:r>
-      <w:proofErr w:type="gramStart"/>
-      <w:r>
-        <w:t>supporting  blockchain</w:t>
-      </w:r>
-      <w:proofErr w:type="gramEnd"/>
-      <w:r>
-        <w:t xml:space="preserve"> application</w:t>
-      </w:r>
-      <w:r>
-        <w:t>s</w:t>
-      </w:r>
-      <w:r>
-        <w:t xml:space="preserve">. </w:t>
-      </w:r>
-    </w:p>
-    <w:p>
-      <w:pPr>
-        <w:pStyle w:val="Heading1"/>
-      </w:pPr>
-      <w:proofErr w:type="spellStart"/>
-      <w:r>
-        <w:t>BigChain</w:t>
-      </w:r>
-      <w:proofErr w:type="spellEnd"/>
-      <w:r>
-        <w:t xml:space="preserve"> Database</w:t>
-      </w:r>
-    </w:p>
-    <w:p>
-      <w:pPr>
-        <w:pStyle w:val="Text"/>
-        <w:ind w:firstLine="0"/>
-      </w:pPr>
-      <w:r>
-        <w:t xml:space="preserve">    </w:t>
-      </w:r>
-      <w:r>
-        <w:t xml:space="preserve">February 10, 2016 — ascribe GmbH has announced the release of </w:t>
-      </w:r>
-      <w:proofErr w:type="spellStart"/>
-      <w:r>
-        <w:t>BigchainDB</w:t>
-      </w:r>
-      <w:proofErr w:type="spellEnd"/>
-      <w:r>
-        <w:t xml:space="preserve">, a scalable blockchain database that can process one million writes per second and their first licensed user, </w:t>
-      </w:r>
-      <w:proofErr w:type="spellStart"/>
-      <w:r>
-        <w:t>Everledger</w:t>
-      </w:r>
-      <w:proofErr w:type="spellEnd"/>
-      <w:r>
-        <w:t>.</w:t>
-      </w:r>
-    </w:p>
-    <w:p>
-      <w:pPr>
-        <w:pStyle w:val="Text"/>
-        <w:ind w:firstLine="0"/>
-      </w:pPr>
-      <w:r>
-        <w:t xml:space="preserve">    </w:t>
-      </w:r>
-      <w:proofErr w:type="spellStart"/>
-      <w:r>
-        <w:t>BigchainDB</w:t>
-      </w:r>
-      <w:proofErr w:type="spellEnd"/>
-      <w:r>
-        <w:t xml:space="preserve"> achieves one million writes per second with sub-second latency and petabytes of capacity in a federated blockchain database. </w:t>
-      </w:r>
-      <w:proofErr w:type="spellStart"/>
-      <w:r>
-        <w:t>BigchainDB</w:t>
-      </w:r>
-      <w:proofErr w:type="spellEnd"/>
-      <w:r>
-        <w:t xml:space="preserve"> allows developers and enterprises to deploy blockchain applications and platforms at scale, formerly a limiting factor in getting sandbox proof-of-concepts into production systems. The throughput capacity of </w:t>
-      </w:r>
-      <w:proofErr w:type="spellStart"/>
-      <w:r>
-        <w:t>BigchainDB</w:t>
-      </w:r>
-      <w:proofErr w:type="spellEnd"/>
-      <w:r>
-        <w:t xml:space="preserve"> exceeds PayPal by 10,000 times, Visa by 20 times and the peak volume of Nasdaq by 10 times.</w:t>
-      </w:r>
-    </w:p>
-    <w:p>
-      <w:pPr>
-        <w:pStyle w:val="Text"/>
-        <w:ind w:firstLine="0"/>
-      </w:pPr>
-      <w:r>
-        <w:t xml:space="preserve">    </w:t>
-      </w:r>
-      <w:proofErr w:type="spellStart"/>
-      <w:r>
-        <w:t>BigchainDB</w:t>
-      </w:r>
-      <w:proofErr w:type="spellEnd"/>
-      <w:r>
-        <w:t xml:space="preserve"> was a direct result of seeing scalability as a fundamental barrier to wider adoption of blockchain. </w:t>
-      </w:r>
-      <w:proofErr w:type="spellStart"/>
-      <w:r>
-        <w:t>BigchainDB</w:t>
-      </w:r>
-      <w:proofErr w:type="spellEnd"/>
-      <w:r>
-        <w:t xml:space="preserve"> is complementary to decentralized storage, </w:t>
-      </w:r>
-      <w:r>
-        <w:lastRenderedPageBreak/>
-        <w:t xml:space="preserve">processing and communication building blocks. It can be used side by side with higher-level decentralized computing platforms and applications, and protocols for identity, financial assets, intellectual property and sidechains. </w:t>
+        <w:t xml:space="preserve"> is complementary to decentralized storage, processing and communication building blocks. It can be used side by side with higher-level decentralized computing platforms and applications, and protocols for identity, financial assets, intellectual property and sidechains. </w:t>
       </w:r>
       <w:proofErr w:type="spellStart"/>
       <w:r>
@@ -1966,19 +2402,7 @@
       </w:r>
       <w:proofErr w:type="spellEnd"/>
       <w:r>
-        <w:t xml:space="preserve"> is complementary to other decentralized systems, such as decentralized le storage (e.g. IPFS), decentralized</w:t>
-      </w:r>
-      <w:r>
-        <w:t xml:space="preserve"> </w:t>
-      </w:r>
-      <w:r>
-        <w:t>data exchange protocols (e.g. Ocean Protocol), smart-contract blockchains</w:t>
-      </w:r>
-      <w:r>
-        <w:t xml:space="preserve"> </w:t>
-      </w:r>
-      <w:r>
-        <w:t xml:space="preserve">(e.g. Ethereum or Hyperledger Fabric), and decentralized processing (e.g. </w:t>
+        <w:t xml:space="preserve"> is complementary to other decentralized systems, such as decentralized le storage (e.g. IPFS), decentralized data exchange protocols (e.g. Ocean Protocol), smart-contract blockchains (e.g. Ethereum or Hyperledger Fabric), and decentralized processing (e.g. </w:t>
       </w:r>
       <w:proofErr w:type="spellStart"/>
       <w:r>
@@ -1994,13 +2418,7 @@
       </w:r>
       <w:proofErr w:type="spellEnd"/>
       <w:r>
-        <w:t xml:space="preserve"> works with centralized computing systems</w:t>
-      </w:r>
-      <w:r>
-        <w:t xml:space="preserve">. </w:t>
-      </w:r>
-      <w:r>
-        <w:t>From a base context of a centralized cloud computing ecosystem (left),</w:t>
+        <w:t xml:space="preserve"> works with centralized computing systems. From a base context of a centralized cloud computing ecosystem (left),</w:t>
       </w:r>
       <w:r>
         <w:t xml:space="preserve"> </w:t>
@@ -2138,10 +2556,7 @@
     <w:p/>
     <w:p>
       <w:r>
-        <w:t xml:space="preserve">Diagram below </w:t>
-      </w:r>
-      <w:r>
-        <w:t>illustrates the main components in a four-node Big-</w:t>
+        <w:t>Diagram below illustrates the main components in a four-node Big-</w:t>
       </w:r>
       <w:proofErr w:type="spellStart"/>
       <w:r>
@@ -2211,25 +2626,7 @@
       </w:r>
       <w:proofErr w:type="spellEnd"/>
       <w:r>
-        <w:t xml:space="preserve"> for all networking and consensus. Each</w:t>
-      </w:r>
-      <w:r>
-        <w:t xml:space="preserve"> </w:t>
-      </w:r>
-      <w:r>
-        <w:t>node has its own local MongoDB database,</w:t>
-      </w:r>
-      <w:r>
-        <w:t xml:space="preserve"> </w:t>
-      </w:r>
-      <w:r>
-        <w:t>and all communication between</w:t>
-      </w:r>
-      <w:r>
-        <w:t xml:space="preserve"> </w:t>
-      </w:r>
-      <w:r>
-        <w:t xml:space="preserve">nodes is done using </w:t>
+        <w:t xml:space="preserve"> for all networking and consensus. Each node has its own local MongoDB database, and all communication between nodes is done using </w:t>
       </w:r>
       <w:proofErr w:type="spellStart"/>
       <w:r>
@@ -2444,19 +2841,7 @@
       </w:r>
       <w:proofErr w:type="spellEnd"/>
       <w:r>
-        <w:t xml:space="preserve"> has a concept of owner-controlled assets.</w:t>
-      </w:r>
-      <w:r>
-        <w:t xml:space="preserve"> </w:t>
-      </w:r>
-      <w:r>
-        <w:t>Only the owner (or owners) of an asset can transfer that asset. (The owners are</w:t>
-      </w:r>
-      <w:r>
-        <w:t xml:space="preserve"> </w:t>
-      </w:r>
-      <w:r>
-        <w:t xml:space="preserve">the holders of a </w:t>
+        <w:t xml:space="preserve"> has a concept of owner-controlled assets. Only the owner (or owners) of an asset can transfer that asset. (The owners are the holders of a </w:t>
       </w:r>
       <w:proofErr w:type="gramStart"/>
       <w:r>
@@ -2464,27 +2849,12 @@
       </w:r>
       <w:proofErr w:type="gramEnd"/>
       <w:r>
-        <w:t xml:space="preserve"> of private keys.) Not even a node operator can</w:t>
-      </w:r>
-      <w:r>
-        <w:t xml:space="preserve"> </w:t>
-      </w:r>
-      <w:r>
-        <w:t>transfer an asset.</w:t>
-      </w:r>
-    </w:p>
-    <w:p>
-      <w:r>
-        <w:t xml:space="preserve">    </w:t>
-      </w:r>
-      <w:r>
-        <w:t>In most blockchains, there's only one built-in asset (e.g. Bitcoin or Ether),</w:t>
-      </w:r>
-      <w:r>
-        <w:t xml:space="preserve"> </w:t>
-      </w:r>
-      <w:r>
-        <w:t xml:space="preserve">but </w:t>
+        <w:t xml:space="preserve"> of private keys.) Not even a node operator can transfer an asset.</w:t>
+      </w:r>
+    </w:p>
+    <w:p>
+      <w:r>
+        <w:t xml:space="preserve">    In most blockchains, there's only one built-in asset (e.g. Bitcoin or Ether), but </w:t>
       </w:r>
       <w:proofErr w:type="spellStart"/>
       <w:r>
@@ -2492,19 +2862,7 @@
       </w:r>
       <w:proofErr w:type="spellEnd"/>
       <w:r>
-        <w:t xml:space="preserve"> allows external users to create as many assets as they need.</w:t>
-      </w:r>
-      <w:r>
-        <w:t xml:space="preserve"> </w:t>
-      </w:r>
-      <w:r>
-        <w:t>However, it's worth noting that a user can't create assets that appear to be</w:t>
-      </w:r>
-      <w:r>
-        <w:t xml:space="preserve"> </w:t>
-      </w:r>
-      <w:r>
-        <w:t>created by someone else.</w:t>
+        <w:t xml:space="preserve"> allows external users to create as many assets as they need. However, it's worth noting that a user can't create assets that appear to be created by someone else.</w:t>
       </w:r>
     </w:p>
     <w:p>
@@ -2536,7 +2894,11 @@
       </w:r>
       <w:proofErr w:type="spellEnd"/>
       <w:r>
-        <w:t xml:space="preserve"> provides exceptional performance. In benchmarks of 64 nodes distributed across 7 data-centers on 5 continents, on commodity cloud instances, </w:t>
+        <w:t xml:space="preserve"> provides exceptional performance. In benchmarks of 64 nodes </w:t>
+      </w:r>
+      <w:r>
+        <w:lastRenderedPageBreak/>
+        <w:t xml:space="preserve">distributed across 7 data-centers on 5 continents, on commodity cloud instances, </w:t>
       </w:r>
       <w:proofErr w:type="spellStart"/>
       <w:r>
@@ -2552,7 +2914,6 @@
     </w:p>
     <w:p>
       <w:r>
-        <w:lastRenderedPageBreak/>
         <w:t>commit latencies on the order of one to two seconds. Notably, performance of well over a thousand transactions per second is maintained even in harsh adversarial conditions, with validators crashing</w:t>
       </w:r>
       <w:r>
@@ -2596,25 +2957,7 @@
       </w:r>
       <w:proofErr w:type="spellEnd"/>
       <w:r>
-        <w:t xml:space="preserve"> networks) take only a few</w:t>
-      </w:r>
-      <w:r>
-        <w:t xml:space="preserve"> </w:t>
-      </w:r>
-      <w:r>
-        <w:t>seconds (or less) for a transaction to be included in a new committed block.</w:t>
-      </w:r>
-      <w:r>
-        <w:t xml:space="preserve"> </w:t>
-      </w:r>
-      <w:r>
-        <w:t>Once that happens, there's no way it can be reverted or considered defunct in</w:t>
-      </w:r>
-      <w:r>
-        <w:t xml:space="preserve"> </w:t>
-      </w:r>
-      <w:r>
-        <w:t xml:space="preserve">the future, because </w:t>
+        <w:t xml:space="preserve"> networks) take only a few seconds (or less) for a transaction to be included in a new committed block. Once that happens, there's no way it can be reverted or considered defunct in the future, because </w:t>
       </w:r>
       <w:proofErr w:type="spellStart"/>
       <w:r>
@@ -2654,54 +2997,12 @@
       </w:r>
       <w:proofErr w:type="spellEnd"/>
       <w:r>
-        <w:t xml:space="preserve"> 2.0 network has its own local MongoDB database.</w:t>
-      </w:r>
-      <w:r>
-        <w:t xml:space="preserve"> </w:t>
-      </w:r>
-      <w:r>
-        <w:t>That means that each node operator has access to the full power of MongoDB</w:t>
-      </w:r>
-      <w:r>
-        <w:t xml:space="preserve"> </w:t>
-      </w:r>
-      <w:r>
-        <w:t>for indexing and querying the stored data (transactions, assets, metadata and</w:t>
-      </w:r>
-    </w:p>
-    <w:p>
-      <w:r>
-        <w:t>blocks, all of which are JSON strings). Each node operator is free to decide</w:t>
-      </w:r>
-      <w:r>
-        <w:t xml:space="preserve"> </w:t>
-      </w:r>
-      <w:r>
-        <w:t>how much of that power they expose to external users. One node operator</w:t>
-      </w:r>
-      <w:r>
-        <w:t xml:space="preserve"> </w:t>
-      </w:r>
-      <w:r>
-        <w:t>might decide to index geospatial data and o</w:t>
-      </w:r>
-      <w:r>
-        <w:t>ffer</w:t>
-      </w:r>
-      <w:r>
-        <w:t xml:space="preserve"> optimized geospatial queries via</w:t>
-      </w:r>
-      <w:r>
-        <w:t xml:space="preserve"> </w:t>
-      </w:r>
-      <w:r>
-        <w:t>a REST API, whereas another node operator might decide to o</w:t>
-      </w:r>
-      <w:r>
-        <w:t>ff</w:t>
-      </w:r>
-      <w:r>
-        <w:t xml:space="preserve">er a </w:t>
+        <w:t xml:space="preserve"> 2.0 network has its own local MongoDB database. That means that each node operator has access to the full power of MongoDB for indexing and querying the stored data (transactions, assets, metadata and</w:t>
+      </w:r>
+    </w:p>
+    <w:p>
+      <w:r>
+        <w:t xml:space="preserve">blocks, all of which are JSON strings). Each node operator is free to decide how much of that power they expose to external users. One node operator might decide to index geospatial data and offer optimized geospatial queries via a REST API, whereas another node operator might decide to offer a </w:t>
       </w:r>
       <w:proofErr w:type="spellStart"/>
       <w:r>
@@ -2709,18 +3010,12 @@
       </w:r>
       <w:proofErr w:type="spellEnd"/>
       <w:r>
-        <w:t xml:space="preserve"> </w:t>
-      </w:r>
-      <w:r>
-        <w:t>API.</w:t>
-      </w:r>
-    </w:p>
-    <w:p>
-      <w:r>
-        <w:t xml:space="preserve">    </w:t>
-      </w:r>
-      <w:r>
-        <w:t xml:space="preserve">By default, </w:t>
+        <w:t xml:space="preserve"> API.</w:t>
+      </w:r>
+    </w:p>
+    <w:p>
+      <w:r>
+        <w:t xml:space="preserve">    By default, </w:t>
       </w:r>
       <w:proofErr w:type="spellStart"/>
       <w:r>
@@ -2760,31 +3055,7 @@
     </w:p>
     <w:p>
       <w:r>
-        <w:t>Some blockchain networks (such as Bitcoin) allow anyone to add their node to</w:t>
-      </w:r>
-      <w:r>
-        <w:t xml:space="preserve"> </w:t>
-      </w:r>
-      <w:r>
-        <w:t>the network. That brings the concern that someone could add so many nodes</w:t>
-      </w:r>
-      <w:r>
-        <w:t xml:space="preserve"> </w:t>
-      </w:r>
-      <w:r>
-        <w:t>that they e</w:t>
-      </w:r>
-      <w:r>
-        <w:t>ff</w:t>
-      </w:r>
-      <w:r>
-        <w:t>ectively control the network: a Sybil attack. Bitcoin makes</w:t>
-      </w:r>
-      <w:r>
-        <w:t xml:space="preserve"> </w:t>
-      </w:r>
-      <w:r>
-        <w:t xml:space="preserve">Sybil attacks unlikely by making them prohibitively expensive. In a </w:t>
+        <w:t xml:space="preserve">Some blockchain networks (such as Bitcoin) allow anyone to add their node to the network. That brings the concern that someone could add so many nodes that they effectively control the network: a Sybil attack. Bitcoin makes Sybil attacks unlikely by making them prohibitively expensive. In a </w:t>
       </w:r>
       <w:proofErr w:type="spellStart"/>
       <w:r>
@@ -2792,23 +3063,14 @@
       </w:r>
       <w:proofErr w:type="spellEnd"/>
       <w:r>
-        <w:t xml:space="preserve"> </w:t>
-      </w:r>
-      <w:r>
-        <w:t>network, the governing organization behind the network controls the member</w:t>
-      </w:r>
-      <w:r>
-        <w:t xml:space="preserve"> </w:t>
-      </w:r>
-      <w:r>
-        <w:t>list, so Sybil attacks are not an issue.</w:t>
+        <w:t xml:space="preserve"> network, the governing organization behind the network controls the member list, so Sybil attacks are not an issue.</w:t>
       </w:r>
     </w:p>
     <w:p>
       <w:pPr>
         <w:pStyle w:val="Heading1"/>
       </w:pPr>
-      <w:bookmarkStart w:id="1" w:name="_Hlk536688934"/>
+      <w:bookmarkStart w:id="2" w:name="_Hlk536688934"/>
       <w:proofErr w:type="spellStart"/>
       <w:r>
         <w:t>BigChain</w:t>
@@ -2817,8 +3079,6 @@
       <w:r>
         <w:t xml:space="preserve"> DB Demo</w:t>
       </w:r>
-      <w:bookmarkStart w:id="2" w:name="_GoBack"/>
-      <w:bookmarkEnd w:id="2"/>
     </w:p>
     <w:p>
       <w:pPr>
@@ -2831,7 +3091,7 @@
         <w:t>outlook</w:t>
       </w:r>
     </w:p>
-    <w:bookmarkEnd w:id="1"/>
+    <w:bookmarkEnd w:id="2"/>
     <w:p>
       <w:r>
         <w:t>Several analysts expect blockchain will first prove its value in supply chain management, where Cisco and IBM are both working on applying the technology.</w:t>
@@ -2855,7 +3115,10 @@
     <w:p/>
     <w:p>
       <w:r>
-        <w:t xml:space="preserve">In fact, Cisco stopped researching blockchain applications in financial services after 18 months because it will take a while for the many players in the complex markets to get up to speed, Anoop </w:t>
+        <w:t xml:space="preserve">In fact, Cisco stopped researching blockchain applications in financial services after 18 months because it will take a while for the many players in the complex markets to get up to </w:t>
+      </w:r>
+      <w:r>
+        <w:t xml:space="preserve">speed, Anoop </w:t>
       </w:r>
       <w:proofErr w:type="spellStart"/>
       <w:r>
@@ -2863,10 +3126,7 @@
       </w:r>
       <w:proofErr w:type="spellEnd"/>
       <w:r>
-        <w:t xml:space="preserve">, head of the company's blockchain initiative, told CNBC in May. Instead, for the last year or so </w:t>
-      </w:r>
-      <w:r>
-        <w:t>he said the team has been investigating blockchain applications in supply chain management.</w:t>
+        <w:t>, head of the company's blockchain initiative, told CNBC in May. Instead, for the last year or so he said the team has been investigating blockchain applications in supply chain management.</w:t>
       </w:r>
     </w:p>
     <w:p/>
@@ -3163,6 +3423,7 @@
           <w:rFonts w:ascii="TimesNewRomanPS-ItalicMT" w:hAnsi="TimesNewRomanPS-ItalicMT" w:cs="TimesNewRomanPS-ItalicMT"/>
           <w:iCs/>
         </w:rPr>
+        <w:lastRenderedPageBreak/>
         <w:t xml:space="preserve">Collin Thompson (2016 Oct.). </w:t>
       </w:r>
       <w:r>
@@ -3677,7 +3938,6 @@
     <w:lvl w:ilvl="1">
       <w:start w:val="1"/>
       <w:numFmt w:val="upperLetter"/>
-      <w:pStyle w:val="Heading2"/>
       <w:lvlText w:val="%2."/>
       <w:legacy w:legacy="1" w:legacySpace="144" w:legacyIndent="144"/>
       <w:lvlJc w:val="left"/>
@@ -5288,13 +5548,9 @@
     <w:link w:val="Heading2Char"/>
     <w:uiPriority w:val="9"/>
     <w:qFormat/>
-    <w:rsid w:val="00214824"/>
+    <w:rsid w:val="005602B1"/>
     <w:pPr>
       <w:keepNext/>
-      <w:numPr>
-        <w:ilvl w:val="1"/>
-        <w:numId w:val="1"/>
-      </w:numPr>
       <w:spacing w:before="120" w:after="60"/>
       <w:outlineLvl w:val="1"/>
     </w:pPr>
@@ -5884,7 +6140,7 @@
     <w:basedOn w:val="DefaultParagraphFont"/>
     <w:link w:val="Heading2"/>
     <w:uiPriority w:val="9"/>
-    <w:rsid w:val="001B36B1"/>
+    <w:rsid w:val="005602B1"/>
     <w:rPr>
       <w:i/>
       <w:iCs/>
@@ -6256,7 +6512,7 @@
 </file>
 
 <file path=customXml/itemProps1.xml><?xml version="1.0" encoding="utf-8"?>
-<ds:datastoreItem xmlns:ds="http://schemas.openxmlformats.org/officeDocument/2006/customXml" ds:itemID="{D4B54682-A4C1-4A00-99F6-4C70FAAF5940}">
+<ds:datastoreItem xmlns:ds="http://schemas.openxmlformats.org/officeDocument/2006/customXml" ds:itemID="{5E1FE5EA-1339-48F0-8769-AAF38FBAD06D}">
   <ds:schemaRefs>
     <ds:schemaRef ds:uri="http://schemas.openxmlformats.org/officeDocument/2006/bibliography"/>
   </ds:schemaRefs>

</xml_diff>